<commit_message>
Improved Readibility of sectionspan
</commit_message>
<xml_diff>
--- a/A Defeasible Reasoning Tool.docx
+++ b/A Defeasible Reasoning Tool.docx
@@ -25,7 +25,7 @@
           <w:szCs w:val="44"/>
           <w:lang w:eastAsia="en-GB"/>
         </w:rPr>
-        <w:t xml:space="preserve">A Knowledge Representation tool to assist both experts and novices in understanding Rational Closure, as well as diagnose and explain conclusions </w:t>
+        <w:t xml:space="preserve">A Knowledge Representation tool to assist </w:t>
       </w:r>
       <w:r>
         <w:rPr>
@@ -37,43 +37,7 @@
           <w:szCs w:val="44"/>
           <w:lang w:eastAsia="en-GB"/>
         </w:rPr>
-        <w:t>made</w:t>
-      </w:r>
-      <w:r>
-        <w:rPr>
-          <w:rFonts w:ascii="Times" w:eastAsia="Times New Roman" w:hAnsi="Times" w:cs="Times New Roman"/>
-          <w:b/>
-          <w:bCs/>
-          <w:color w:val="000000"/>
-          <w:sz w:val="44"/>
-          <w:szCs w:val="44"/>
-          <w:lang w:eastAsia="en-GB"/>
-        </w:rPr>
-        <w:t xml:space="preserve"> </w:t>
-      </w:r>
-      <w:r>
-        <w:rPr>
-          <w:rFonts w:ascii="Times" w:eastAsia="Times New Roman" w:hAnsi="Times" w:cs="Times New Roman"/>
-          <w:b/>
-          <w:bCs/>
-          <w:color w:val="000000"/>
-          <w:sz w:val="44"/>
-          <w:szCs w:val="44"/>
-          <w:lang w:eastAsia="en-GB"/>
-        </w:rPr>
-        <w:t>with</w:t>
-      </w:r>
-      <w:r>
-        <w:rPr>
-          <w:rFonts w:ascii="Times" w:eastAsia="Times New Roman" w:hAnsi="Times" w:cs="Times New Roman"/>
-          <w:b/>
-          <w:bCs/>
-          <w:color w:val="000000"/>
-          <w:sz w:val="44"/>
-          <w:szCs w:val="44"/>
-          <w:lang w:eastAsia="en-GB"/>
-        </w:rPr>
-        <w:t xml:space="preserve"> it</w:t>
+        <w:t>Rational Closure diagnosis</w:t>
       </w:r>
     </w:p>
     <w:p>
@@ -372,22 +336,8 @@
           <w:szCs w:val="32"/>
           <w:lang w:eastAsia="en-GB"/>
         </w:rPr>
-        <w:t xml:space="preserve"> </w:t>
-      </w:r>
-      <w:proofErr w:type="spellStart"/>
-      <w:r>
-        <w:rPr>
-          <w:rFonts w:ascii="Times New Roman" w:eastAsia="Times New Roman" w:hAnsi="Times New Roman" w:cs="Times New Roman"/>
-          <w:b/>
-          <w:bCs/>
-          <w:color w:val="000000"/>
-          <w:sz w:val="32"/>
-          <w:szCs w:val="32"/>
-          <w:lang w:eastAsia="en-GB"/>
-        </w:rPr>
-        <w:t>Prof.</w:t>
-      </w:r>
-      <w:proofErr w:type="spellEnd"/>
+        <w:t xml:space="preserve"> Prof.</w:t>
+      </w:r>
       <w:r>
         <w:rPr>
           <w:rFonts w:ascii="Times New Roman" w:eastAsia="Times New Roman" w:hAnsi="Times New Roman" w:cs="Times New Roman"/>
@@ -499,6 +449,50 @@
     </w:p>
     <w:p>
       <w:pPr>
+        <w:spacing w:line="360" w:lineRule="auto"/>
+        <w:rPr>
+          <w:rFonts w:ascii="Times New Roman" w:eastAsia="Times New Roman" w:hAnsi="Times New Roman" w:cs="Times New Roman"/>
+          <w:i/>
+          <w:iCs/>
+          <w:lang w:eastAsia="en-GB"/>
+        </w:rPr>
+      </w:pPr>
+    </w:p>
+    <w:p>
+      <w:pPr>
+        <w:spacing w:line="360" w:lineRule="auto"/>
+        <w:rPr>
+          <w:rFonts w:ascii="Times New Roman" w:eastAsia="Times New Roman" w:hAnsi="Times New Roman" w:cs="Times New Roman"/>
+          <w:i/>
+          <w:iCs/>
+          <w:lang w:eastAsia="en-GB"/>
+        </w:rPr>
+      </w:pPr>
+    </w:p>
+    <w:p>
+      <w:pPr>
+        <w:spacing w:line="360" w:lineRule="auto"/>
+        <w:rPr>
+          <w:rFonts w:ascii="Times New Roman" w:eastAsia="Times New Roman" w:hAnsi="Times New Roman" w:cs="Times New Roman"/>
+          <w:i/>
+          <w:iCs/>
+          <w:lang w:eastAsia="en-GB"/>
+        </w:rPr>
+      </w:pPr>
+    </w:p>
+    <w:p>
+      <w:pPr>
+        <w:spacing w:line="360" w:lineRule="auto"/>
+        <w:rPr>
+          <w:rFonts w:ascii="Times New Roman" w:eastAsia="Times New Roman" w:hAnsi="Times New Roman" w:cs="Times New Roman"/>
+          <w:i/>
+          <w:iCs/>
+          <w:lang w:eastAsia="en-GB"/>
+        </w:rPr>
+      </w:pPr>
+    </w:p>
+    <w:p>
+      <w:pPr>
         <w:pStyle w:val="ListParagraph"/>
         <w:numPr>
           <w:ilvl w:val="0"/>
@@ -1072,6 +1066,36 @@
     </w:p>
     <w:p>
       <w:pPr>
+        <w:spacing w:line="360" w:lineRule="auto"/>
+        <w:rPr>
+          <w:rFonts w:ascii="Times New Roman" w:eastAsia="Times New Roman" w:hAnsi="Times New Roman" w:cs="Times New Roman"/>
+          <w:color w:val="000000"/>
+          <w:lang w:eastAsia="en-GB"/>
+        </w:rPr>
+      </w:pPr>
+    </w:p>
+    <w:p>
+      <w:pPr>
+        <w:spacing w:line="360" w:lineRule="auto"/>
+        <w:rPr>
+          <w:rFonts w:ascii="Times New Roman" w:eastAsia="Times New Roman" w:hAnsi="Times New Roman" w:cs="Times New Roman"/>
+          <w:color w:val="000000"/>
+          <w:lang w:eastAsia="en-GB"/>
+        </w:rPr>
+      </w:pPr>
+    </w:p>
+    <w:p>
+      <w:pPr>
+        <w:spacing w:line="360" w:lineRule="auto"/>
+        <w:rPr>
+          <w:rFonts w:ascii="Times New Roman" w:eastAsia="Times New Roman" w:hAnsi="Times New Roman" w:cs="Times New Roman"/>
+          <w:color w:val="000000"/>
+          <w:lang w:eastAsia="en-GB"/>
+        </w:rPr>
+      </w:pPr>
+    </w:p>
+    <w:p>
+      <w:pPr>
         <w:pStyle w:val="ListParagraph"/>
         <w:numPr>
           <w:ilvl w:val="1"/>
@@ -1094,6 +1118,650 @@
           <w:color w:val="000000"/>
           <w:lang w:eastAsia="en-GB"/>
         </w:rPr>
+        <w:lastRenderedPageBreak/>
+        <w:t xml:space="preserve"> Algorithms for Rational Closure</w:t>
+      </w:r>
+    </w:p>
+    <w:p>
+      <w:pPr>
+        <w:spacing w:line="360" w:lineRule="auto"/>
+        <w:rPr>
+          <w:rFonts w:ascii="Times New Roman" w:eastAsia="Times New Roman" w:hAnsi="Times New Roman" w:cs="Times New Roman"/>
+          <w:b/>
+          <w:bCs/>
+          <w:color w:val="000000"/>
+          <w:lang w:eastAsia="en-GB"/>
+        </w:rPr>
+      </w:pPr>
+    </w:p>
+    <w:p>
+      <w:pPr>
+        <w:spacing w:line="360" w:lineRule="auto"/>
+        <w:rPr>
+          <w:rFonts w:ascii="Times New Roman" w:eastAsia="Times New Roman" w:hAnsi="Times New Roman" w:cs="Times New Roman"/>
+          <w:color w:val="000000"/>
+          <w:lang w:eastAsia="en-GB"/>
+        </w:rPr>
+      </w:pPr>
+      <w:r>
+        <w:rPr>
+          <w:rFonts w:ascii="Times New Roman" w:eastAsia="Times New Roman" w:hAnsi="Times New Roman" w:cs="Times New Roman"/>
+          <w:color w:val="000000"/>
+          <w:lang w:eastAsia="en-GB"/>
+        </w:rPr>
+        <w:t>To understand Rational Closure best the algorithms for ranking bases and doing Rational Closure are great guides.</w:t>
+      </w:r>
+    </w:p>
+    <w:p>
+      <w:pPr>
+        <w:spacing w:line="360" w:lineRule="auto"/>
+        <w:rPr>
+          <w:rFonts w:ascii="Times New Roman" w:eastAsia="Times New Roman" w:hAnsi="Times New Roman" w:cs="Times New Roman"/>
+          <w:color w:val="000000"/>
+          <w:lang w:eastAsia="en-GB"/>
+        </w:rPr>
+      </w:pPr>
+    </w:p>
+    <w:p>
+      <w:pPr>
+        <w:spacing w:line="360" w:lineRule="auto"/>
+        <w:rPr>
+          <w:rFonts w:ascii="Times New Roman" w:eastAsia="Times New Roman" w:hAnsi="Times New Roman" w:cs="Times New Roman"/>
+          <w:color w:val="000000"/>
+          <w:lang w:eastAsia="en-GB"/>
+        </w:rPr>
+      </w:pPr>
+      <w:r>
+        <w:rPr>
+          <w:rFonts w:ascii="Times New Roman" w:eastAsia="Times New Roman" w:hAnsi="Times New Roman" w:cs="Times New Roman"/>
+          <w:color w:val="000000"/>
+          <w:lang w:eastAsia="en-GB"/>
+        </w:rPr>
+        <w:t>First</w:t>
+      </w:r>
+      <w:r>
+        <w:rPr>
+          <w:rFonts w:ascii="Times New Roman" w:eastAsia="Times New Roman" w:hAnsi="Times New Roman" w:cs="Times New Roman"/>
+          <w:color w:val="000000"/>
+          <w:lang w:eastAsia="en-GB"/>
+        </w:rPr>
+        <w:t>ly,</w:t>
+      </w:r>
+      <w:r>
+        <w:rPr>
+          <w:rFonts w:ascii="Times New Roman" w:eastAsia="Times New Roman" w:hAnsi="Times New Roman" w:cs="Times New Roman"/>
+          <w:color w:val="000000"/>
+          <w:lang w:eastAsia="en-GB"/>
+        </w:rPr>
+        <w:t xml:space="preserve"> the </w:t>
+      </w:r>
+      <w:proofErr w:type="spellStart"/>
+      <w:r>
+        <w:rPr>
+          <w:rFonts w:ascii="Times New Roman" w:eastAsia="Times New Roman" w:hAnsi="Times New Roman" w:cs="Times New Roman"/>
+          <w:color w:val="000000"/>
+          <w:lang w:eastAsia="en-GB"/>
+        </w:rPr>
+        <w:t>BaseRank</w:t>
+      </w:r>
+      <w:proofErr w:type="spellEnd"/>
+      <w:r>
+        <w:rPr>
+          <w:rFonts w:ascii="Times New Roman" w:eastAsia="Times New Roman" w:hAnsi="Times New Roman" w:cs="Times New Roman"/>
+          <w:color w:val="000000"/>
+          <w:lang w:eastAsia="en-GB"/>
+        </w:rPr>
+        <w:t xml:space="preserve"> algorithm takes the knowledge base, K, and ranks </w:t>
+      </w:r>
+      <w:r>
+        <w:rPr>
+          <w:rFonts w:ascii="Times New Roman" w:eastAsia="Times New Roman" w:hAnsi="Times New Roman" w:cs="Times New Roman"/>
+          <w:color w:val="000000"/>
+          <w:lang w:eastAsia="en-GB"/>
+        </w:rPr>
+        <w:t>the knowledge</w:t>
+      </w:r>
+      <w:r>
+        <w:rPr>
+          <w:rFonts w:ascii="Times New Roman" w:eastAsia="Times New Roman" w:hAnsi="Times New Roman" w:cs="Times New Roman"/>
+          <w:color w:val="000000"/>
+          <w:lang w:eastAsia="en-GB"/>
+        </w:rPr>
+        <w:t xml:space="preserve"> into bases </w:t>
+      </w:r>
+      <w:r>
+        <w:rPr>
+          <w:rFonts w:ascii="Times New Roman" w:eastAsia="Times New Roman" w:hAnsi="Times New Roman" w:cs="Times New Roman"/>
+          <w:color w:val="000000"/>
+          <w:lang w:eastAsia="en-GB"/>
+        </w:rPr>
+        <w:t>with knowledge that makes the most sense (lowest base) in the current world to those that make the least sense (infinity).</w:t>
+      </w:r>
+    </w:p>
+    <w:p>
+      <w:pPr>
+        <w:spacing w:line="360" w:lineRule="auto"/>
+        <w:rPr>
+          <w:rFonts w:ascii="Times New Roman" w:eastAsia="Times New Roman" w:hAnsi="Times New Roman" w:cs="Times New Roman"/>
+          <w:color w:val="000000"/>
+          <w:lang w:eastAsia="en-GB"/>
+        </w:rPr>
+      </w:pPr>
+      <w:r>
+        <w:rPr>
+          <w:rFonts w:ascii="Times New Roman" w:eastAsia="Times New Roman" w:hAnsi="Times New Roman" w:cs="Times New Roman"/>
+          <w:noProof/>
+          <w:color w:val="000000"/>
+          <w:lang w:eastAsia="en-GB"/>
+        </w:rPr>
+        <w:drawing>
+          <wp:anchor distT="0" distB="0" distL="114300" distR="114300" simplePos="0" relativeHeight="251666432" behindDoc="0" locked="0" layoutInCell="1" allowOverlap="1" wp14:anchorId="62A09B28" wp14:editId="506082E5">
+            <wp:simplePos x="0" y="0"/>
+            <wp:positionH relativeFrom="margin">
+              <wp:align>center</wp:align>
+            </wp:positionH>
+            <wp:positionV relativeFrom="paragraph">
+              <wp:posOffset>203200</wp:posOffset>
+            </wp:positionV>
+            <wp:extent cx="3850640" cy="2637155"/>
+            <wp:effectExtent l="0" t="0" r="0" b="4445"/>
+            <wp:wrapTopAndBottom/>
+            <wp:docPr id="2" name="Picture 2" descr="Text, letter&#10;&#10;Description automatically generated"/>
+            <wp:cNvGraphicFramePr>
+              <a:graphicFrameLocks xmlns:a="http://schemas.openxmlformats.org/drawingml/2006/main" noChangeAspect="1"/>
+            </wp:cNvGraphicFramePr>
+            <a:graphic xmlns:a="http://schemas.openxmlformats.org/drawingml/2006/main">
+              <a:graphicData uri="http://schemas.openxmlformats.org/drawingml/2006/picture">
+                <pic:pic xmlns:pic="http://schemas.openxmlformats.org/drawingml/2006/picture">
+                  <pic:nvPicPr>
+                    <pic:cNvPr id="2" name="Picture 2" descr="Text, letter&#10;&#10;Description automatically generated"/>
+                    <pic:cNvPicPr/>
+                  </pic:nvPicPr>
+                  <pic:blipFill>
+                    <a:blip r:embed="rId7" cstate="print">
+                      <a:extLst>
+                        <a:ext uri="{28A0092B-C50C-407E-A947-70E740481C1C}">
+                          <a14:useLocalDpi xmlns:a14="http://schemas.microsoft.com/office/drawing/2010/main" val="0"/>
+                        </a:ext>
+                      </a:extLst>
+                    </a:blip>
+                    <a:stretch>
+                      <a:fillRect/>
+                    </a:stretch>
+                  </pic:blipFill>
+                  <pic:spPr>
+                    <a:xfrm>
+                      <a:off x="0" y="0"/>
+                      <a:ext cx="3850640" cy="2637155"/>
+                    </a:xfrm>
+                    <a:prstGeom prst="rect">
+                      <a:avLst/>
+                    </a:prstGeom>
+                  </pic:spPr>
+                </pic:pic>
+              </a:graphicData>
+            </a:graphic>
+            <wp14:sizeRelH relativeFrom="page">
+              <wp14:pctWidth>0</wp14:pctWidth>
+            </wp14:sizeRelH>
+            <wp14:sizeRelV relativeFrom="page">
+              <wp14:pctHeight>0</wp14:pctHeight>
+            </wp14:sizeRelV>
+          </wp:anchor>
+        </w:drawing>
+      </w:r>
+      <w:r>
+        <w:rPr>
+          <w:noProof/>
+        </w:rPr>
+        <mc:AlternateContent>
+          <mc:Choice Requires="wps">
+            <w:drawing>
+              <wp:anchor distT="0" distB="0" distL="114300" distR="114300" simplePos="0" relativeHeight="251668480" behindDoc="0" locked="0" layoutInCell="1" allowOverlap="1" wp14:anchorId="23DC28AF" wp14:editId="523C6CEF">
+                <wp:simplePos x="0" y="0"/>
+                <wp:positionH relativeFrom="column">
+                  <wp:posOffset>789305</wp:posOffset>
+                </wp:positionH>
+                <wp:positionV relativeFrom="paragraph">
+                  <wp:posOffset>2899410</wp:posOffset>
+                </wp:positionV>
+                <wp:extent cx="4149725" cy="635"/>
+                <wp:effectExtent l="0" t="0" r="3175" b="12065"/>
+                <wp:wrapTopAndBottom/>
+                <wp:docPr id="4" name="Text Box 4"/>
+                <wp:cNvGraphicFramePr/>
+                <a:graphic xmlns:a="http://schemas.openxmlformats.org/drawingml/2006/main">
+                  <a:graphicData uri="http://schemas.microsoft.com/office/word/2010/wordprocessingShape">
+                    <wps:wsp>
+                      <wps:cNvSpPr txBox="1"/>
+                      <wps:spPr>
+                        <a:xfrm>
+                          <a:off x="0" y="0"/>
+                          <a:ext cx="4149725" cy="635"/>
+                        </a:xfrm>
+                        <a:prstGeom prst="rect">
+                          <a:avLst/>
+                        </a:prstGeom>
+                        <a:solidFill>
+                          <a:prstClr val="white"/>
+                        </a:solidFill>
+                        <a:ln>
+                          <a:noFill/>
+                        </a:ln>
+                      </wps:spPr>
+                      <wps:txbx>
+                        <w:txbxContent>
+                          <w:p>
+                            <w:pPr>
+                              <w:pStyle w:val="Caption"/>
+                              <w:jc w:val="center"/>
+                              <w:rPr>
+                                <w:rFonts w:ascii="Times New Roman" w:eastAsia="Times New Roman" w:hAnsi="Times New Roman" w:cs="Times New Roman"/>
+                                <w:noProof/>
+                                <w:color w:val="000000"/>
+                              </w:rPr>
+                            </w:pPr>
+                            <w:r>
+                              <w:t xml:space="preserve">Figure </w:t>
+                            </w:r>
+                            <w:fldSimple w:instr=" SEQ Figure \* ARABIC ">
+                              <w:r>
+                                <w:rPr>
+                                  <w:noProof/>
+                                </w:rPr>
+                                <w:t>1</w:t>
+                              </w:r>
+                            </w:fldSimple>
+                            <w:r>
+                              <w:t xml:space="preserve">: </w:t>
+                            </w:r>
+                            <w:proofErr w:type="spellStart"/>
+                            <w:r>
+                              <w:t>BaseRank</w:t>
+                            </w:r>
+                            <w:proofErr w:type="spellEnd"/>
+                            <w:r>
+                              <w:t xml:space="preserve"> algorithm</w:t>
+                            </w:r>
+                          </w:p>
+                        </w:txbxContent>
+                      </wps:txbx>
+                      <wps:bodyPr rot="0" spcFirstLastPara="0" vertOverflow="overflow" horzOverflow="overflow" vert="horz" wrap="square" lIns="0" tIns="0" rIns="0" bIns="0" numCol="1" spcCol="0" rtlCol="0" fromWordArt="0" anchor="t" anchorCtr="0" forceAA="0" compatLnSpc="1">
+                        <a:prstTxWarp prst="textNoShape">
+                          <a:avLst/>
+                        </a:prstTxWarp>
+                        <a:spAutoFit/>
+                      </wps:bodyPr>
+                    </wps:wsp>
+                  </a:graphicData>
+                </a:graphic>
+              </wp:anchor>
+            </w:drawing>
+          </mc:Choice>
+          <mc:Fallback>
+            <w:pict>
+              <v:shapetype w14:anchorId="23DC28AF" id="_x0000_t202" coordsize="21600,21600" o:spt="202" path="m,l,21600r21600,l21600,xe">
+                <v:stroke joinstyle="miter"/>
+                <v:path gradientshapeok="t" o:connecttype="rect"/>
+              </v:shapetype>
+              <v:shape id="Text Box 4" o:spid="_x0000_s1026" type="#_x0000_t202" style="position:absolute;margin-left:62.15pt;margin-top:228.3pt;width:326.75pt;height:.05pt;z-index:251668480;visibility:visible;mso-wrap-style:square;mso-wrap-distance-left:9pt;mso-wrap-distance-top:0;mso-wrap-distance-right:9pt;mso-wrap-distance-bottom:0;mso-position-horizontal:absolute;mso-position-horizontal-relative:text;mso-position-vertical:absolute;mso-position-vertical-relative:text;v-text-anchor:top" o:gfxdata="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" stroked="f">
+                <v:textbox style="mso-fit-shape-to-text:t" inset="0,0,0,0">
+                  <w:txbxContent>
+                    <w:p>
+                      <w:pPr>
+                        <w:pStyle w:val="Caption"/>
+                        <w:jc w:val="center"/>
+                        <w:rPr>
+                          <w:rFonts w:ascii="Times New Roman" w:eastAsia="Times New Roman" w:hAnsi="Times New Roman" w:cs="Times New Roman"/>
+                          <w:noProof/>
+                          <w:color w:val="000000"/>
+                        </w:rPr>
+                      </w:pPr>
+                      <w:r>
+                        <w:t xml:space="preserve">Figure </w:t>
+                      </w:r>
+                      <w:fldSimple w:instr=" SEQ Figure \* ARABIC ">
+                        <w:r>
+                          <w:rPr>
+                            <w:noProof/>
+                          </w:rPr>
+                          <w:t>1</w:t>
+                        </w:r>
+                      </w:fldSimple>
+                      <w:r>
+                        <w:t xml:space="preserve">: </w:t>
+                      </w:r>
+                      <w:proofErr w:type="spellStart"/>
+                      <w:r>
+                        <w:t>BaseRank</w:t>
+                      </w:r>
+                      <w:proofErr w:type="spellEnd"/>
+                      <w:r>
+                        <w:t xml:space="preserve"> algorithm</w:t>
+                      </w:r>
+                    </w:p>
+                  </w:txbxContent>
+                </v:textbox>
+                <w10:wrap type="topAndBottom"/>
+              </v:shape>
+            </w:pict>
+          </mc:Fallback>
+        </mc:AlternateContent>
+      </w:r>
+    </w:p>
+    <w:p>
+      <w:pPr>
+        <w:spacing w:line="360" w:lineRule="auto"/>
+        <w:rPr>
+          <w:rFonts w:ascii="Times New Roman" w:eastAsia="Times New Roman" w:hAnsi="Times New Roman" w:cs="Times New Roman"/>
+          <w:color w:val="000000"/>
+          <w:lang w:eastAsia="en-GB"/>
+        </w:rPr>
+      </w:pPr>
+    </w:p>
+    <w:p>
+      <w:pPr>
+        <w:spacing w:line="360" w:lineRule="auto"/>
+        <w:rPr>
+          <w:rFonts w:ascii="Times New Roman" w:eastAsia="Times New Roman" w:hAnsi="Times New Roman" w:cs="Times New Roman"/>
+          <w:color w:val="000000"/>
+          <w:lang w:eastAsia="en-GB"/>
+        </w:rPr>
+      </w:pPr>
+      <w:r>
+        <w:rPr>
+          <w:rFonts w:ascii="Times New Roman" w:eastAsia="Times New Roman" w:hAnsi="Times New Roman" w:cs="Times New Roman"/>
+          <w:color w:val="000000"/>
+          <w:lang w:eastAsia="en-GB"/>
+        </w:rPr>
+        <w:t xml:space="preserve">From the ranked bases, Rational Closure goes through the Knowledge base to remove exceptional formulas – </w:t>
+      </w:r>
+      <w:r>
+        <w:rPr>
+          <w:rFonts w:ascii="Times New Roman" w:eastAsia="Times New Roman" w:hAnsi="Times New Roman" w:cs="Times New Roman"/>
+          <w:color w:val="000000"/>
+          <w:lang w:eastAsia="en-GB"/>
+        </w:rPr>
+        <w:t>the antecedent of the defeasible query of which it’s negation is classically entailed by the materialisation of the full knowledge base</w:t>
+      </w:r>
+      <w:r>
+        <w:rPr>
+          <w:rFonts w:ascii="Times New Roman" w:eastAsia="Times New Roman" w:hAnsi="Times New Roman" w:cs="Times New Roman"/>
+          <w:color w:val="000000"/>
+          <w:lang w:eastAsia="en-GB"/>
+        </w:rPr>
+        <w:t xml:space="preserve"> [7].</w:t>
+      </w:r>
+    </w:p>
+    <w:p>
+      <w:pPr>
+        <w:spacing w:line="360" w:lineRule="auto"/>
+        <w:rPr>
+          <w:rFonts w:ascii="Times New Roman" w:eastAsia="Times New Roman" w:hAnsi="Times New Roman" w:cs="Times New Roman"/>
+          <w:color w:val="000000"/>
+          <w:lang w:eastAsia="en-GB"/>
+        </w:rPr>
+      </w:pPr>
+      <w:r>
+        <w:rPr>
+          <w:rFonts w:ascii="Times New Roman" w:eastAsia="Times New Roman" w:hAnsi="Times New Roman" w:cs="Times New Roman"/>
+          <w:noProof/>
+          <w:color w:val="000000"/>
+          <w:lang w:eastAsia="en-GB"/>
+        </w:rPr>
+        <w:drawing>
+          <wp:anchor distT="0" distB="0" distL="114300" distR="114300" simplePos="0" relativeHeight="251669504" behindDoc="0" locked="0" layoutInCell="1" allowOverlap="1" wp14:anchorId="57E5F7AB" wp14:editId="218A633C">
+            <wp:simplePos x="0" y="0"/>
+            <wp:positionH relativeFrom="margin">
+              <wp:align>center</wp:align>
+            </wp:positionH>
+            <wp:positionV relativeFrom="paragraph">
+              <wp:posOffset>48895</wp:posOffset>
+            </wp:positionV>
+            <wp:extent cx="4325620" cy="1875790"/>
+            <wp:effectExtent l="0" t="0" r="5080" b="3810"/>
+            <wp:wrapTopAndBottom/>
+            <wp:docPr id="3" name="Picture 3" descr="Table&#10;&#10;Description automatically generated with medium confidence"/>
+            <wp:cNvGraphicFramePr>
+              <a:graphicFrameLocks xmlns:a="http://schemas.openxmlformats.org/drawingml/2006/main" noChangeAspect="1"/>
+            </wp:cNvGraphicFramePr>
+            <a:graphic xmlns:a="http://schemas.openxmlformats.org/drawingml/2006/main">
+              <a:graphicData uri="http://schemas.openxmlformats.org/drawingml/2006/picture">
+                <pic:pic xmlns:pic="http://schemas.openxmlformats.org/drawingml/2006/picture">
+                  <pic:nvPicPr>
+                    <pic:cNvPr id="3" name="Picture 3" descr="Table&#10;&#10;Description automatically generated with medium confidence"/>
+                    <pic:cNvPicPr/>
+                  </pic:nvPicPr>
+                  <pic:blipFill>
+                    <a:blip r:embed="rId8" cstate="print">
+                      <a:extLst>
+                        <a:ext uri="{28A0092B-C50C-407E-A947-70E740481C1C}">
+                          <a14:useLocalDpi xmlns:a14="http://schemas.microsoft.com/office/drawing/2010/main" val="0"/>
+                        </a:ext>
+                      </a:extLst>
+                    </a:blip>
+                    <a:stretch>
+                      <a:fillRect/>
+                    </a:stretch>
+                  </pic:blipFill>
+                  <pic:spPr>
+                    <a:xfrm>
+                      <a:off x="0" y="0"/>
+                      <a:ext cx="4325620" cy="1875790"/>
+                    </a:xfrm>
+                    <a:prstGeom prst="rect">
+                      <a:avLst/>
+                    </a:prstGeom>
+                  </pic:spPr>
+                </pic:pic>
+              </a:graphicData>
+            </a:graphic>
+            <wp14:sizeRelH relativeFrom="page">
+              <wp14:pctWidth>0</wp14:pctWidth>
+            </wp14:sizeRelH>
+            <wp14:sizeRelV relativeFrom="page">
+              <wp14:pctHeight>0</wp14:pctHeight>
+            </wp14:sizeRelV>
+          </wp:anchor>
+        </w:drawing>
+      </w:r>
+      <w:r>
+        <w:rPr>
+          <w:noProof/>
+        </w:rPr>
+        <mc:AlternateContent>
+          <mc:Choice Requires="wps">
+            <w:drawing>
+              <wp:anchor distT="0" distB="0" distL="114300" distR="114300" simplePos="0" relativeHeight="251671552" behindDoc="0" locked="0" layoutInCell="1" allowOverlap="1" wp14:anchorId="745E5EAE" wp14:editId="72CEF582">
+                <wp:simplePos x="0" y="0"/>
+                <wp:positionH relativeFrom="column">
+                  <wp:posOffset>643255</wp:posOffset>
+                </wp:positionH>
+                <wp:positionV relativeFrom="paragraph">
+                  <wp:posOffset>1982470</wp:posOffset>
+                </wp:positionV>
+                <wp:extent cx="4439920" cy="635"/>
+                <wp:effectExtent l="0" t="0" r="5080" b="12065"/>
+                <wp:wrapTopAndBottom/>
+                <wp:docPr id="9" name="Text Box 9"/>
+                <wp:cNvGraphicFramePr/>
+                <a:graphic xmlns:a="http://schemas.openxmlformats.org/drawingml/2006/main">
+                  <a:graphicData uri="http://schemas.microsoft.com/office/word/2010/wordprocessingShape">
+                    <wps:wsp>
+                      <wps:cNvSpPr txBox="1"/>
+                      <wps:spPr>
+                        <a:xfrm>
+                          <a:off x="0" y="0"/>
+                          <a:ext cx="4439920" cy="635"/>
+                        </a:xfrm>
+                        <a:prstGeom prst="rect">
+                          <a:avLst/>
+                        </a:prstGeom>
+                        <a:solidFill>
+                          <a:prstClr val="white"/>
+                        </a:solidFill>
+                        <a:ln>
+                          <a:noFill/>
+                        </a:ln>
+                      </wps:spPr>
+                      <wps:txbx>
+                        <w:txbxContent>
+                          <w:p>
+                            <w:pPr>
+                              <w:pStyle w:val="Caption"/>
+                              <w:jc w:val="center"/>
+                              <w:rPr>
+                                <w:rFonts w:ascii="Times New Roman" w:eastAsia="Times New Roman" w:hAnsi="Times New Roman" w:cs="Times New Roman"/>
+                                <w:noProof/>
+                                <w:color w:val="000000"/>
+                              </w:rPr>
+                            </w:pPr>
+                            <w:r>
+                              <w:t xml:space="preserve">Figure </w:t>
+                            </w:r>
+                            <w:fldSimple w:instr=" SEQ Figure \* ARABIC ">
+                              <w:r>
+                                <w:rPr>
+                                  <w:noProof/>
+                                </w:rPr>
+                                <w:t>2</w:t>
+                              </w:r>
+                            </w:fldSimple>
+                            <w:r>
+                              <w:t>: Rational Closure Algorithm</w:t>
+                            </w:r>
+                          </w:p>
+                        </w:txbxContent>
+                      </wps:txbx>
+                      <wps:bodyPr rot="0" spcFirstLastPara="0" vertOverflow="overflow" horzOverflow="overflow" vert="horz" wrap="square" lIns="0" tIns="0" rIns="0" bIns="0" numCol="1" spcCol="0" rtlCol="0" fromWordArt="0" anchor="t" anchorCtr="0" forceAA="0" compatLnSpc="1">
+                        <a:prstTxWarp prst="textNoShape">
+                          <a:avLst/>
+                        </a:prstTxWarp>
+                        <a:spAutoFit/>
+                      </wps:bodyPr>
+                    </wps:wsp>
+                  </a:graphicData>
+                </a:graphic>
+              </wp:anchor>
+            </w:drawing>
+          </mc:Choice>
+          <mc:Fallback>
+            <w:pict>
+              <v:shape w14:anchorId="745E5EAE" id="Text Box 9" o:spid="_x0000_s1027" type="#_x0000_t202" style="position:absolute;margin-left:50.65pt;margin-top:156.1pt;width:349.6pt;height:.05pt;z-index:251671552;visibility:visible;mso-wrap-style:square;mso-wrap-distance-left:9pt;mso-wrap-distance-top:0;mso-wrap-distance-right:9pt;mso-wrap-distance-bottom:0;mso-position-horizontal:absolute;mso-position-horizontal-relative:text;mso-position-vertical:absolute;mso-position-vertical-relative:text;v-text-anchor:top" o:gfxdata="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" stroked="f">
+                <v:textbox style="mso-fit-shape-to-text:t" inset="0,0,0,0">
+                  <w:txbxContent>
+                    <w:p>
+                      <w:pPr>
+                        <w:pStyle w:val="Caption"/>
+                        <w:jc w:val="center"/>
+                        <w:rPr>
+                          <w:rFonts w:ascii="Times New Roman" w:eastAsia="Times New Roman" w:hAnsi="Times New Roman" w:cs="Times New Roman"/>
+                          <w:noProof/>
+                          <w:color w:val="000000"/>
+                        </w:rPr>
+                      </w:pPr>
+                      <w:r>
+                        <w:t xml:space="preserve">Figure </w:t>
+                      </w:r>
+                      <w:fldSimple w:instr=" SEQ Figure \* ARABIC ">
+                        <w:r>
+                          <w:rPr>
+                            <w:noProof/>
+                          </w:rPr>
+                          <w:t>2</w:t>
+                        </w:r>
+                      </w:fldSimple>
+                      <w:r>
+                        <w:t>: Rational Closure Algorithm</w:t>
+                      </w:r>
+                    </w:p>
+                  </w:txbxContent>
+                </v:textbox>
+                <w10:wrap type="topAndBottom"/>
+              </v:shape>
+            </w:pict>
+          </mc:Fallback>
+        </mc:AlternateContent>
+      </w:r>
+    </w:p>
+    <w:p>
+      <w:pPr>
+        <w:spacing w:line="360" w:lineRule="auto"/>
+        <w:rPr>
+          <w:rFonts w:ascii="Times New Roman" w:eastAsia="Times New Roman" w:hAnsi="Times New Roman" w:cs="Times New Roman"/>
+          <w:b/>
+          <w:bCs/>
+          <w:color w:val="000000"/>
+          <w:lang w:eastAsia="en-GB"/>
+        </w:rPr>
+      </w:pPr>
+    </w:p>
+    <w:p>
+      <w:pPr>
+        <w:spacing w:line="360" w:lineRule="auto"/>
+        <w:rPr>
+          <w:rFonts w:ascii="Times New Roman" w:eastAsia="Times New Roman" w:hAnsi="Times New Roman" w:cs="Times New Roman"/>
+          <w:color w:val="000000"/>
+          <w:lang w:eastAsia="en-GB"/>
+        </w:rPr>
+      </w:pPr>
+      <w:r>
+        <w:rPr>
+          <w:rFonts w:ascii="Times New Roman" w:eastAsia="Times New Roman" w:hAnsi="Times New Roman" w:cs="Times New Roman"/>
+          <w:color w:val="000000"/>
+          <w:lang w:eastAsia="en-GB"/>
+        </w:rPr>
+        <w:t xml:space="preserve">Rational Closure then return true if the union of all ranks is entailed by the negation of the knowledge base. </w:t>
+      </w:r>
+    </w:p>
+    <w:p>
+      <w:pPr>
+        <w:spacing w:line="360" w:lineRule="auto"/>
+        <w:rPr>
+          <w:rFonts w:ascii="Times New Roman" w:eastAsia="Times New Roman" w:hAnsi="Times New Roman" w:cs="Times New Roman"/>
+          <w:b/>
+          <w:bCs/>
+          <w:color w:val="000000"/>
+          <w:lang w:eastAsia="en-GB"/>
+        </w:rPr>
+      </w:pPr>
+    </w:p>
+    <w:p>
+      <w:pPr>
+        <w:spacing w:line="360" w:lineRule="auto"/>
+        <w:rPr>
+          <w:rFonts w:ascii="Times New Roman" w:eastAsia="Times New Roman" w:hAnsi="Times New Roman" w:cs="Times New Roman"/>
+          <w:b/>
+          <w:bCs/>
+          <w:color w:val="000000"/>
+          <w:lang w:eastAsia="en-GB"/>
+        </w:rPr>
+      </w:pPr>
+    </w:p>
+    <w:p>
+      <w:pPr>
+        <w:pStyle w:val="ListParagraph"/>
+        <w:numPr>
+          <w:ilvl w:val="1"/>
+          <w:numId w:val="2"/>
+        </w:numPr>
+        <w:spacing w:line="360" w:lineRule="auto"/>
+        <w:rPr>
+          <w:rFonts w:ascii="Times New Roman" w:eastAsia="Times New Roman" w:hAnsi="Times New Roman" w:cs="Times New Roman"/>
+          <w:b/>
+          <w:bCs/>
+          <w:color w:val="000000"/>
+          <w:lang w:eastAsia="en-GB"/>
+        </w:rPr>
+      </w:pPr>
+      <w:r>
+        <w:rPr>
+          <w:rFonts w:ascii="Times New Roman" w:eastAsia="Times New Roman" w:hAnsi="Times New Roman" w:cs="Times New Roman"/>
+          <w:b/>
+          <w:bCs/>
+          <w:color w:val="000000"/>
+          <w:lang w:eastAsia="en-GB"/>
+        </w:rPr>
         <w:t xml:space="preserve"> GUI and website motivation</w:t>
       </w:r>
     </w:p>
@@ -1122,7 +1790,6 @@
           <w:color w:val="000000"/>
           <w:lang w:eastAsia="en-GB"/>
         </w:rPr>
-        <w:lastRenderedPageBreak/>
         <w:t xml:space="preserve">There are many computer science research fields to explore, such as Natural Language Processing, Computer Vision, Speech Recognition, </w:t>
       </w:r>
       <w:r>
@@ -1185,6 +1852,34 @@
         </w:rPr>
         <w:t>KR is very dense and has many abstract and hard-to-grasp concepts that prerequisites a steep learning curve; this causes many young researchers to not even attempt learning it, or stops them in their tracks when they do express curiosity.</w:t>
       </w:r>
+    </w:p>
+    <w:p>
+      <w:pPr>
+        <w:spacing w:line="360" w:lineRule="auto"/>
+        <w:rPr>
+          <w:rFonts w:ascii="Times New Roman" w:eastAsia="Times New Roman" w:hAnsi="Times New Roman" w:cs="Times New Roman"/>
+          <w:color w:val="000000"/>
+          <w:lang w:eastAsia="en-GB"/>
+        </w:rPr>
+      </w:pPr>
+    </w:p>
+    <w:p>
+      <w:pPr>
+        <w:spacing w:line="360" w:lineRule="auto"/>
+        <w:rPr>
+          <w:rFonts w:ascii="Times New Roman" w:eastAsia="Times New Roman" w:hAnsi="Times New Roman" w:cs="Times New Roman"/>
+          <w:color w:val="000000"/>
+          <w:lang w:eastAsia="en-GB"/>
+        </w:rPr>
+      </w:pPr>
+      <w:r>
+        <w:rPr>
+          <w:rFonts w:ascii="Times New Roman" w:eastAsia="Times New Roman" w:hAnsi="Times New Roman" w:cs="Times New Roman"/>
+          <w:color w:val="000000"/>
+          <w:lang w:eastAsia="en-GB"/>
+        </w:rPr>
+        <w:t>Our attempt is to introduce the field with Rational Closure specifically. We focus on Rational Closure since it encompasses concepts such as nonmonotonic defeasible reasoning, which is the closest form of “common sense” that would be easy to learn.</w:t>
+      </w:r>
       <w:r>
         <w:rPr>
           <w:rFonts w:ascii="Times New Roman" w:eastAsia="Times New Roman" w:hAnsi="Times New Roman" w:cs="Times New Roman"/>
@@ -1200,7 +1895,55 @@
           <w:lang w:eastAsia="en-GB"/>
         </w:rPr>
         <w:br/>
-        <w:t xml:space="preserve">When learning about KR there is no place on the internet solely dedicated to introducing it in a learnable, enjoyable, introductory sense, with resources for further exploration if needed; nor is there a tool to study what algorithms do – rather </w:t>
+        <w:t xml:space="preserve">When learning about </w:t>
+      </w:r>
+      <w:r>
+        <w:rPr>
+          <w:rFonts w:ascii="Times New Roman" w:eastAsia="Times New Roman" w:hAnsi="Times New Roman" w:cs="Times New Roman"/>
+          <w:color w:val="000000"/>
+          <w:lang w:eastAsia="en-GB"/>
+        </w:rPr>
+        <w:t>Rational Closure</w:t>
+      </w:r>
+      <w:r>
+        <w:rPr>
+          <w:rFonts w:ascii="Times New Roman" w:eastAsia="Times New Roman" w:hAnsi="Times New Roman" w:cs="Times New Roman"/>
+          <w:color w:val="000000"/>
+          <w:lang w:eastAsia="en-GB"/>
+        </w:rPr>
+        <w:t xml:space="preserve"> there is no place on the internet solely dedicated to introducing it in a learnable, enjoyable, introductory sense, with resources for further exploration if needed; nor is there a tool to study what </w:t>
+      </w:r>
+      <w:r>
+        <w:rPr>
+          <w:rFonts w:ascii="Times New Roman" w:eastAsia="Times New Roman" w:hAnsi="Times New Roman" w:cs="Times New Roman"/>
+          <w:color w:val="000000"/>
+          <w:lang w:eastAsia="en-GB"/>
+        </w:rPr>
+        <w:t xml:space="preserve">the algorithm </w:t>
+      </w:r>
+      <w:r>
+        <w:rPr>
+          <w:rFonts w:ascii="Times New Roman" w:eastAsia="Times New Roman" w:hAnsi="Times New Roman" w:cs="Times New Roman"/>
+          <w:color w:val="000000"/>
+          <w:lang w:eastAsia="en-GB"/>
+        </w:rPr>
+        <w:t>do</w:t>
+      </w:r>
+      <w:r>
+        <w:rPr>
+          <w:rFonts w:ascii="Times New Roman" w:eastAsia="Times New Roman" w:hAnsi="Times New Roman" w:cs="Times New Roman"/>
+          <w:color w:val="000000"/>
+          <w:lang w:eastAsia="en-GB"/>
+        </w:rPr>
+        <w:t>es</w:t>
+      </w:r>
+      <w:r>
+        <w:rPr>
+          <w:rFonts w:ascii="Times New Roman" w:eastAsia="Times New Roman" w:hAnsi="Times New Roman" w:cs="Times New Roman"/>
+          <w:color w:val="000000"/>
+          <w:lang w:eastAsia="en-GB"/>
+        </w:rPr>
+        <w:t xml:space="preserve"> – rather </w:t>
       </w:r>
       <w:r>
         <w:rPr>
@@ -1216,7 +1959,31 @@
           <w:color w:val="000000"/>
           <w:lang w:eastAsia="en-GB"/>
         </w:rPr>
-        <w:t>depending on tedious manual calculations of what theoretical algorithms should be doing to give a conclusion is required.</w:t>
+        <w:t xml:space="preserve">depending on tedious manual calculations of what </w:t>
+      </w:r>
+      <w:r>
+        <w:rPr>
+          <w:rFonts w:ascii="Times New Roman" w:eastAsia="Times New Roman" w:hAnsi="Times New Roman" w:cs="Times New Roman"/>
+          <w:color w:val="000000"/>
+          <w:lang w:eastAsia="en-GB"/>
+        </w:rPr>
+        <w:t>rational closure</w:t>
+      </w:r>
+      <w:r>
+        <w:rPr>
+          <w:rFonts w:ascii="Times New Roman" w:eastAsia="Times New Roman" w:hAnsi="Times New Roman" w:cs="Times New Roman"/>
+          <w:color w:val="000000"/>
+          <w:lang w:eastAsia="en-GB"/>
+        </w:rPr>
+        <w:t xml:space="preserve"> should be doing</w:t>
+      </w:r>
+      <w:r>
+        <w:rPr>
+          <w:rFonts w:ascii="Times New Roman" w:eastAsia="Times New Roman" w:hAnsi="Times New Roman" w:cs="Times New Roman"/>
+          <w:color w:val="000000"/>
+          <w:lang w:eastAsia="en-GB"/>
+        </w:rPr>
+        <w:t>.</w:t>
       </w:r>
       <w:r>
         <w:rPr>
@@ -1233,7 +2000,23 @@
           <w:lang w:eastAsia="en-GB"/>
         </w:rPr>
         <w:br/>
-        <w:t xml:space="preserve">This project attempts to contribute solutions to these problems, thereby making it easier for beginners to explore the interesting world of KR through </w:t>
+        <w:t xml:space="preserve">This project attempts to contribute solutions to these problems, thereby making it easier for beginners to explore </w:t>
+      </w:r>
+      <w:r>
+        <w:rPr>
+          <w:rFonts w:ascii="Times New Roman" w:eastAsia="Times New Roman" w:hAnsi="Times New Roman" w:cs="Times New Roman"/>
+          <w:color w:val="000000"/>
+          <w:lang w:eastAsia="en-GB"/>
+        </w:rPr>
+        <w:t xml:space="preserve">Rational Closure </w:t>
+      </w:r>
+      <w:r>
+        <w:rPr>
+          <w:rFonts w:ascii="Times New Roman" w:eastAsia="Times New Roman" w:hAnsi="Times New Roman" w:cs="Times New Roman"/>
+          <w:color w:val="000000"/>
+          <w:lang w:eastAsia="en-GB"/>
+        </w:rPr>
+        <w:t xml:space="preserve">through </w:t>
       </w:r>
       <w:r>
         <w:rPr>
@@ -1249,7 +2032,39 @@
           <w:color w:val="000000"/>
           <w:lang w:eastAsia="en-GB"/>
         </w:rPr>
-        <w:t xml:space="preserve"> introductory tool using the Rational Closure algorithm so more advanced researchers could also have the pleasure of reducing the wasted time taken to do long calculations by hand.</w:t>
+        <w:t xml:space="preserve"> introductory tool using the </w:t>
+      </w:r>
+      <w:r>
+        <w:rPr>
+          <w:rFonts w:ascii="Times New Roman" w:eastAsia="Times New Roman" w:hAnsi="Times New Roman" w:cs="Times New Roman"/>
+          <w:color w:val="000000"/>
+          <w:lang w:eastAsia="en-GB"/>
+        </w:rPr>
+        <w:t xml:space="preserve">introductory tool </w:t>
+      </w:r>
+      <w:r>
+        <w:rPr>
+          <w:rFonts w:ascii="Times New Roman" w:eastAsia="Times New Roman" w:hAnsi="Times New Roman" w:cs="Times New Roman"/>
+          <w:color w:val="000000"/>
+          <w:lang w:eastAsia="en-GB"/>
+        </w:rPr>
+        <w:t xml:space="preserve">and </w:t>
+      </w:r>
+      <w:r>
+        <w:rPr>
+          <w:rFonts w:ascii="Times New Roman" w:eastAsia="Times New Roman" w:hAnsi="Times New Roman" w:cs="Times New Roman"/>
+          <w:color w:val="000000"/>
+          <w:lang w:eastAsia="en-GB"/>
+        </w:rPr>
+        <w:t xml:space="preserve">so more advanced researchers could </w:t>
+      </w:r>
+      <w:r>
+        <w:rPr>
+          <w:rFonts w:ascii="Times New Roman" w:eastAsia="Times New Roman" w:hAnsi="Times New Roman" w:cs="Times New Roman"/>
+          <w:color w:val="000000"/>
+          <w:lang w:eastAsia="en-GB"/>
+        </w:rPr>
+        <w:t>reduce the amount of time wasted on menial calculation.</w:t>
       </w:r>
     </w:p>
     <w:p>
@@ -1352,7 +2167,7 @@
         </w:rPr>
         <w:t>When searching “tools for knowledge representation” one will reach a website (</w:t>
       </w:r>
-      <w:hyperlink r:id="rId7" w:history="1">
+      <w:hyperlink r:id="rId9" w:history="1">
         <w:r>
           <w:rPr>
             <w:rStyle w:val="Hyperlink"/>
@@ -1495,7 +2310,6 @@
           <w:color w:val="000000"/>
           <w:lang w:eastAsia="en-GB"/>
         </w:rPr>
-        <w:lastRenderedPageBreak/>
         <w:t xml:space="preserve">Similarly to these works, this project will take advantage of online platforms, such as a website, so it is </w:t>
       </w:r>
       <w:r>
@@ -1679,7 +2493,21 @@
           <w:rFonts w:ascii="Times New Roman" w:eastAsia="Times New Roman" w:hAnsi="Times New Roman" w:cs="Times New Roman"/>
           <w:lang w:eastAsia="en-GB"/>
         </w:rPr>
-        <w:t xml:space="preserve">so that both can benefit by learning more about Knowledge Representation, </w:t>
+        <w:t xml:space="preserve">so that both can benefit by learning more about </w:t>
+      </w:r>
+      <w:r>
+        <w:rPr>
+          <w:rFonts w:ascii="Times New Roman" w:eastAsia="Times New Roman" w:hAnsi="Times New Roman" w:cs="Times New Roman"/>
+          <w:lang w:eastAsia="en-GB"/>
+        </w:rPr>
+        <w:t>Rational Closure</w:t>
+      </w:r>
+      <w:r>
+        <w:rPr>
+          <w:rFonts w:ascii="Times New Roman" w:eastAsia="Times New Roman" w:hAnsi="Times New Roman" w:cs="Times New Roman"/>
+          <w:lang w:eastAsia="en-GB"/>
+        </w:rPr>
+        <w:t xml:space="preserve">, </w:t>
       </w:r>
       <w:r>
         <w:rPr>
@@ -1747,6 +2575,27 @@
     </w:p>
     <w:p>
       <w:pPr>
+        <w:pStyle w:val="ListParagraph"/>
+        <w:numPr>
+          <w:ilvl w:val="0"/>
+          <w:numId w:val="6"/>
+        </w:numPr>
+        <w:spacing w:line="360" w:lineRule="auto"/>
+        <w:rPr>
+          <w:rFonts w:ascii="Times New Roman" w:eastAsia="Times New Roman" w:hAnsi="Times New Roman" w:cs="Times New Roman"/>
+          <w:lang w:eastAsia="en-GB"/>
+        </w:rPr>
+      </w:pPr>
+      <w:r>
+        <w:rPr>
+          <w:rFonts w:ascii="Times New Roman" w:eastAsia="Times New Roman" w:hAnsi="Times New Roman" w:cs="Times New Roman"/>
+          <w:lang w:eastAsia="en-GB"/>
+        </w:rPr>
+        <w:t>This tool directly looks at Rational Closure, where the other tools do not.</w:t>
+      </w:r>
+    </w:p>
+    <w:p>
+      <w:pPr>
         <w:spacing w:line="360" w:lineRule="auto"/>
         <w:rPr>
           <w:rFonts w:ascii="Times New Roman" w:eastAsia="Times New Roman" w:hAnsi="Times New Roman" w:cs="Times New Roman"/>
@@ -1876,31 +2725,72 @@
           <w:color w:val="000000"/>
           <w:lang w:eastAsia="en-GB"/>
         </w:rPr>
-        <w:t xml:space="preserve">The 2 foremost problems we would like to propose a solution to are (1) access to </w:t>
-      </w:r>
-      <w:r>
-        <w:rPr>
-          <w:rFonts w:ascii="Times New Roman" w:eastAsia="Times New Roman" w:hAnsi="Times New Roman" w:cs="Times New Roman"/>
-          <w:color w:val="000000"/>
-          <w:lang w:eastAsia="en-GB"/>
-        </w:rPr>
-        <w:t>Knowledge</w:t>
-      </w:r>
-      <w:r>
-        <w:rPr>
-          <w:rFonts w:ascii="Times New Roman" w:eastAsia="Times New Roman" w:hAnsi="Times New Roman" w:cs="Times New Roman"/>
-          <w:color w:val="000000"/>
-          <w:lang w:eastAsia="en-GB"/>
-        </w:rPr>
-        <w:t xml:space="preserve"> Representation learning is hard to come by</w:t>
-      </w:r>
-      <w:r>
-        <w:rPr>
-          <w:rFonts w:ascii="Times New Roman" w:eastAsia="Times New Roman" w:hAnsi="Times New Roman" w:cs="Times New Roman"/>
-          <w:color w:val="000000"/>
-          <w:lang w:eastAsia="en-GB"/>
-        </w:rPr>
-        <w:t xml:space="preserve"> for novices, making it difficult to enter the field, and (2) experts waste limited time on </w:t>
+        <w:t xml:space="preserve">The 2 foremost problems we would like to propose a solution to are (1) </w:t>
+      </w:r>
+      <w:r>
+        <w:rPr>
+          <w:rFonts w:ascii="Times New Roman" w:eastAsia="Times New Roman" w:hAnsi="Times New Roman" w:cs="Times New Roman"/>
+          <w:color w:val="000000"/>
+          <w:lang w:eastAsia="en-GB"/>
+        </w:rPr>
+        <w:t xml:space="preserve">resources for </w:t>
+      </w:r>
+      <w:r>
+        <w:rPr>
+          <w:rFonts w:ascii="Times New Roman" w:eastAsia="Times New Roman" w:hAnsi="Times New Roman" w:cs="Times New Roman"/>
+          <w:color w:val="000000"/>
+          <w:lang w:eastAsia="en-GB"/>
+        </w:rPr>
+        <w:t xml:space="preserve">learning </w:t>
+      </w:r>
+      <w:r>
+        <w:rPr>
+          <w:rFonts w:ascii="Times New Roman" w:eastAsia="Times New Roman" w:hAnsi="Times New Roman" w:cs="Times New Roman"/>
+          <w:color w:val="000000"/>
+          <w:lang w:eastAsia="en-GB"/>
+        </w:rPr>
+        <w:t xml:space="preserve">Rational Closure </w:t>
+      </w:r>
+      <w:r>
+        <w:rPr>
+          <w:rFonts w:ascii="Times New Roman" w:eastAsia="Times New Roman" w:hAnsi="Times New Roman" w:cs="Times New Roman"/>
+          <w:color w:val="000000"/>
+          <w:lang w:eastAsia="en-GB"/>
+        </w:rPr>
+        <w:t>is hard to come by</w:t>
+      </w:r>
+      <w:r>
+        <w:rPr>
+          <w:rFonts w:ascii="Times New Roman" w:eastAsia="Times New Roman" w:hAnsi="Times New Roman" w:cs="Times New Roman"/>
+          <w:color w:val="000000"/>
+          <w:lang w:eastAsia="en-GB"/>
+        </w:rPr>
+        <w:t xml:space="preserve"> for novices, making it difficult </w:t>
+      </w:r>
+      <w:r>
+        <w:rPr>
+          <w:rFonts w:ascii="Times New Roman" w:eastAsia="Times New Roman" w:hAnsi="Times New Roman" w:cs="Times New Roman"/>
+          <w:color w:val="000000"/>
+          <w:lang w:eastAsia="en-GB"/>
+        </w:rPr>
+        <w:t>to learn about the concept</w:t>
+      </w:r>
+      <w:r>
+        <w:rPr>
+          <w:rFonts w:ascii="Times New Roman" w:eastAsia="Times New Roman" w:hAnsi="Times New Roman" w:cs="Times New Roman"/>
+          <w:color w:val="000000"/>
+          <w:lang w:eastAsia="en-GB"/>
+        </w:rPr>
+        <w:t xml:space="preserve"> </w:t>
+      </w:r>
+      <w:r>
+        <w:rPr>
+          <w:rFonts w:ascii="Times New Roman" w:eastAsia="Times New Roman" w:hAnsi="Times New Roman" w:cs="Times New Roman"/>
+          <w:color w:val="000000"/>
+          <w:lang w:eastAsia="en-GB"/>
+        </w:rPr>
+        <w:lastRenderedPageBreak/>
+        <w:t xml:space="preserve">and (2) experts waste limited time on </w:t>
       </w:r>
       <w:r>
         <w:rPr>
@@ -2053,7 +2943,27 @@
           <w:color w:val="000000"/>
           <w:lang w:eastAsia="en-GB"/>
         </w:rPr>
-        <w:t>Access to Knowledge Representation for novices</w:t>
+        <w:t xml:space="preserve">Access to </w:t>
+      </w:r>
+      <w:r>
+        <w:rPr>
+          <w:rFonts w:ascii="Times New Roman" w:eastAsia="Times New Roman" w:hAnsi="Times New Roman" w:cs="Times New Roman"/>
+          <w:b/>
+          <w:bCs/>
+          <w:color w:val="000000"/>
+          <w:lang w:eastAsia="en-GB"/>
+        </w:rPr>
+        <w:t>Rational Closure</w:t>
+      </w:r>
+      <w:r>
+        <w:rPr>
+          <w:rFonts w:ascii="Times New Roman" w:eastAsia="Times New Roman" w:hAnsi="Times New Roman" w:cs="Times New Roman"/>
+          <w:b/>
+          <w:bCs/>
+          <w:color w:val="000000"/>
+          <w:lang w:eastAsia="en-GB"/>
+        </w:rPr>
+        <w:t xml:space="preserve"> for novices</w:t>
       </w:r>
       <w:r>
         <w:rPr>
@@ -2222,7 +3132,27 @@
           <w:color w:val="000000"/>
           <w:lang w:eastAsia="en-GB"/>
         </w:rPr>
-        <w:t>Experts will have a proper tool to diagnose conclusions made by Rational Closure when a query is sent along with a custom database:</w:t>
+        <w:t xml:space="preserve">Experts will have a proper tool to diagnose conclusions made by Rational Closure when a query is sent </w:t>
+      </w:r>
+      <w:r>
+        <w:rPr>
+          <w:rFonts w:ascii="Times New Roman" w:eastAsia="Times New Roman" w:hAnsi="Times New Roman" w:cs="Times New Roman"/>
+          <w:b/>
+          <w:bCs/>
+          <w:color w:val="000000"/>
+          <w:lang w:eastAsia="en-GB"/>
+        </w:rPr>
+        <w:t>to</w:t>
+      </w:r>
+      <w:r>
+        <w:rPr>
+          <w:rFonts w:ascii="Times New Roman" w:eastAsia="Times New Roman" w:hAnsi="Times New Roman" w:cs="Times New Roman"/>
+          <w:b/>
+          <w:bCs/>
+          <w:color w:val="000000"/>
+          <w:lang w:eastAsia="en-GB"/>
+        </w:rPr>
+        <w:t xml:space="preserve"> a custom database:</w:t>
       </w:r>
     </w:p>
     <w:p>
@@ -2511,68 +3441,79 @@
         <w:spacing w:line="360" w:lineRule="auto"/>
         <w:rPr>
           <w:rFonts w:ascii="Times New Roman" w:eastAsia="Times New Roman" w:hAnsi="Times New Roman" w:cs="Times New Roman"/>
+          <w:color w:val="000000"/>
+          <w:lang w:eastAsia="en-GB"/>
+        </w:rPr>
+      </w:pPr>
+      <w:r>
+        <w:rPr>
+          <w:rFonts w:ascii="Times New Roman" w:eastAsia="Times New Roman" w:hAnsi="Times New Roman" w:cs="Times New Roman"/>
+          <w:color w:val="000000"/>
+          <w:lang w:eastAsia="en-GB"/>
+        </w:rPr>
+        <w:lastRenderedPageBreak/>
+        <w:t>As a pilot project</w:t>
+      </w:r>
+      <w:r>
+        <w:rPr>
+          <w:rFonts w:ascii="Times New Roman" w:eastAsia="Times New Roman" w:hAnsi="Times New Roman" w:cs="Times New Roman"/>
+          <w:color w:val="000000"/>
+          <w:lang w:eastAsia="en-GB"/>
+        </w:rPr>
+        <w:t>,</w:t>
+      </w:r>
+      <w:r>
+        <w:rPr>
+          <w:rFonts w:ascii="Times New Roman" w:eastAsia="Times New Roman" w:hAnsi="Times New Roman" w:cs="Times New Roman"/>
+          <w:color w:val="000000"/>
+          <w:lang w:eastAsia="en-GB"/>
+        </w:rPr>
+        <w:t xml:space="preserve"> </w:t>
+      </w:r>
+      <w:r>
+        <w:rPr>
+          <w:rFonts w:ascii="Times New Roman" w:eastAsia="Times New Roman" w:hAnsi="Times New Roman" w:cs="Times New Roman"/>
+          <w:color w:val="000000"/>
+          <w:lang w:eastAsia="en-GB"/>
+        </w:rPr>
+        <w:t xml:space="preserve">I built an introductory website that has a downloadable link to the GUI. </w:t>
+      </w:r>
+      <w:r>
+        <w:rPr>
+          <w:rFonts w:ascii="Times New Roman" w:eastAsia="Times New Roman" w:hAnsi="Times New Roman" w:cs="Times New Roman"/>
+          <w:color w:val="000000"/>
+          <w:lang w:eastAsia="en-GB"/>
+        </w:rPr>
+        <w:t xml:space="preserve">The website has 2 core sections: an introductory section where theoretical concepts are explained and links to more </w:t>
+      </w:r>
+      <w:r>
+        <w:rPr>
+          <w:rFonts w:ascii="Times New Roman" w:eastAsia="Times New Roman" w:hAnsi="Times New Roman" w:cs="Times New Roman"/>
+          <w:color w:val="000000"/>
+          <w:lang w:eastAsia="en-GB"/>
+        </w:rPr>
+        <w:t>in-depth content</w:t>
+      </w:r>
+      <w:r>
+        <w:rPr>
+          <w:rFonts w:ascii="Times New Roman" w:eastAsia="Times New Roman" w:hAnsi="Times New Roman" w:cs="Times New Roman"/>
+          <w:color w:val="000000"/>
+          <w:lang w:eastAsia="en-GB"/>
+        </w:rPr>
+        <w:t xml:space="preserve"> will be provided, as well as links to videos that aid in auditory learning as opposed to the ample research papers available for reading.</w:t>
+      </w:r>
+    </w:p>
+    <w:p>
+      <w:pPr>
+        <w:spacing w:line="360" w:lineRule="auto"/>
+        <w:rPr>
+          <w:rFonts w:ascii="Times New Roman" w:eastAsia="Times New Roman" w:hAnsi="Times New Roman" w:cs="Times New Roman"/>
           <w:b/>
           <w:bCs/>
           <w:color w:val="000000"/>
           <w:lang w:eastAsia="en-GB"/>
         </w:rPr>
       </w:pPr>
-      <w:r>
-        <w:rPr>
-          <w:rFonts w:ascii="Times New Roman" w:eastAsia="Times New Roman" w:hAnsi="Times New Roman" w:cs="Times New Roman"/>
-          <w:color w:val="000000"/>
-          <w:lang w:eastAsia="en-GB"/>
-        </w:rPr>
-        <w:t>As a pilot project</w:t>
-      </w:r>
-      <w:r>
-        <w:rPr>
-          <w:rFonts w:ascii="Times New Roman" w:eastAsia="Times New Roman" w:hAnsi="Times New Roman" w:cs="Times New Roman"/>
-          <w:color w:val="000000"/>
-          <w:lang w:eastAsia="en-GB"/>
-        </w:rPr>
-        <w:t>,</w:t>
-      </w:r>
-      <w:r>
-        <w:rPr>
-          <w:rFonts w:ascii="Times New Roman" w:eastAsia="Times New Roman" w:hAnsi="Times New Roman" w:cs="Times New Roman"/>
-          <w:color w:val="000000"/>
-          <w:lang w:eastAsia="en-GB"/>
-        </w:rPr>
-        <w:t xml:space="preserve"> </w:t>
-      </w:r>
-      <w:r>
-        <w:rPr>
-          <w:rFonts w:ascii="Times New Roman" w:eastAsia="Times New Roman" w:hAnsi="Times New Roman" w:cs="Times New Roman"/>
-          <w:color w:val="000000"/>
-          <w:lang w:eastAsia="en-GB"/>
-        </w:rPr>
-        <w:t xml:space="preserve">I built an introductory website that has a downloadable link to the GUI. </w:t>
-      </w:r>
-      <w:r>
-        <w:rPr>
-          <w:rFonts w:ascii="Times New Roman" w:eastAsia="Times New Roman" w:hAnsi="Times New Roman" w:cs="Times New Roman"/>
-          <w:color w:val="000000"/>
-          <w:lang w:eastAsia="en-GB"/>
-        </w:rPr>
-        <w:t xml:space="preserve">The website has 2 core sections: an introductory section where theoretical concepts are explained and links to more </w:t>
-      </w:r>
-      <w:r>
-        <w:rPr>
-          <w:rFonts w:ascii="Times New Roman" w:eastAsia="Times New Roman" w:hAnsi="Times New Roman" w:cs="Times New Roman"/>
-          <w:color w:val="000000"/>
-          <w:lang w:eastAsia="en-GB"/>
-        </w:rPr>
-        <w:t>in-depth content</w:t>
-      </w:r>
-      <w:r>
-        <w:rPr>
-          <w:rFonts w:ascii="Times New Roman" w:eastAsia="Times New Roman" w:hAnsi="Times New Roman" w:cs="Times New Roman"/>
-          <w:color w:val="000000"/>
-          <w:lang w:eastAsia="en-GB"/>
-        </w:rPr>
-        <w:t xml:space="preserve"> will be provided, as well as links to videos that aid in auditory learning as opposed to the ample research papers available for reading.</w:t>
-      </w:r>
     </w:p>
     <w:p>
       <w:pPr>
@@ -2588,7 +3529,6 @@
         <w:rPr>
           <w:noProof/>
         </w:rPr>
-        <w:lastRenderedPageBreak/>
         <mc:AlternateContent>
           <mc:Choice Requires="wps">
             <w:drawing>
@@ -2637,14 +3577,27 @@
                             <w:r>
                               <w:t xml:space="preserve">Figure </w:t>
                             </w:r>
-                            <w:fldSimple w:instr=" SEQ Figure \* ARABIC ">
-                              <w:r>
-                                <w:rPr>
-                                  <w:noProof/>
-                                </w:rPr>
-                                <w:t>1</w:t>
-                              </w:r>
-                            </w:fldSimple>
+                            <w:r>
+                              <w:fldChar w:fldCharType="begin"/>
+                            </w:r>
+                            <w:r>
+                              <w:instrText xml:space="preserve"> SEQ Figure \* ARABIC </w:instrText>
+                            </w:r>
+                            <w:r>
+                              <w:fldChar w:fldCharType="separate"/>
+                            </w:r>
+                            <w:r>
+                              <w:rPr>
+                                <w:noProof/>
+                              </w:rPr>
+                              <w:t>3</w:t>
+                            </w:r>
+                            <w:r>
+                              <w:rPr>
+                                <w:noProof/>
+                              </w:rPr>
+                              <w:fldChar w:fldCharType="end"/>
+                            </w:r>
                             <w:r>
                               <w:t>: GUI for rational closure</w:t>
                             </w:r>
@@ -2665,11 +3618,7 @@
           </mc:Choice>
           <mc:Fallback>
             <w:pict>
-              <v:shapetype w14:anchorId="620656B2" id="_x0000_t202" coordsize="21600,21600" o:spt="202" path="m,l,21600r21600,l21600,xe">
-                <v:stroke joinstyle="miter"/>
-                <v:path gradientshapeok="t" o:connecttype="rect"/>
-              </v:shapetype>
-              <v:shape id="Text Box 1" o:spid="_x0000_s1026" type="#_x0000_t202" style="position:absolute;left:0;text-align:left;margin-left:91.2pt;margin-top:210.15pt;width:268.85pt;height:.05pt;z-index:251665408;visibility:visible;mso-wrap-style:square;mso-wrap-distance-left:9pt;mso-wrap-distance-top:0;mso-wrap-distance-right:9pt;mso-wrap-distance-bottom:0;mso-position-horizontal:absolute;mso-position-horizontal-relative:text;mso-position-vertical:absolute;mso-position-vertical-relative:text;v-text-anchor:top" o:gfxdata="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" stroked="f">
+              <v:shape w14:anchorId="620656B2" id="Text Box 1" o:spid="_x0000_s1028" type="#_x0000_t202" style="position:absolute;left:0;text-align:left;margin-left:91.2pt;margin-top:210.15pt;width:268.85pt;height:.05pt;z-index:251665408;visibility:visible;mso-wrap-style:square;mso-wrap-distance-left:9pt;mso-wrap-distance-top:0;mso-wrap-distance-right:9pt;mso-wrap-distance-bottom:0;mso-position-horizontal:absolute;mso-position-horizontal-relative:text;mso-position-vertical:absolute;mso-position-vertical-relative:text;v-text-anchor:top" o:gfxdata="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" stroked="f">
                 <v:textbox style="mso-fit-shape-to-text:t" inset="0,0,0,0">
                   <w:txbxContent>
                     <w:p>
@@ -2683,14 +3632,27 @@
                       <w:r>
                         <w:t xml:space="preserve">Figure </w:t>
                       </w:r>
-                      <w:fldSimple w:instr=" SEQ Figure \* ARABIC ">
-                        <w:r>
-                          <w:rPr>
-                            <w:noProof/>
-                          </w:rPr>
-                          <w:t>1</w:t>
-                        </w:r>
-                      </w:fldSimple>
+                      <w:r>
+                        <w:fldChar w:fldCharType="begin"/>
+                      </w:r>
+                      <w:r>
+                        <w:instrText xml:space="preserve"> SEQ Figure \* ARABIC </w:instrText>
+                      </w:r>
+                      <w:r>
+                        <w:fldChar w:fldCharType="separate"/>
+                      </w:r>
+                      <w:r>
+                        <w:rPr>
+                          <w:noProof/>
+                        </w:rPr>
+                        <w:t>3</w:t>
+                      </w:r>
+                      <w:r>
+                        <w:rPr>
+                          <w:noProof/>
+                        </w:rPr>
+                        <w:fldChar w:fldCharType="end"/>
+                      </w:r>
                       <w:r>
                         <w:t>: GUI for rational closure</w:t>
                       </w:r>
@@ -2732,7 +3694,7 @@
                     <pic:cNvPicPr/>
                   </pic:nvPicPr>
                   <pic:blipFill>
-                    <a:blip r:embed="rId8" cstate="print">
+                    <a:blip r:embed="rId10" cstate="print">
                       <a:extLst>
                         <a:ext uri="{28A0092B-C50C-407E-A947-70E740481C1C}">
                           <a14:useLocalDpi xmlns:a14="http://schemas.microsoft.com/office/drawing/2010/main" val="0"/>
@@ -2906,6 +3868,7 @@
         <w:rPr>
           <w:noProof/>
         </w:rPr>
+        <w:lastRenderedPageBreak/>
         <mc:AlternateContent>
           <mc:Choice Requires="wps">
             <w:drawing>
@@ -2946,6 +3909,7 @@
                           <w:p>
                             <w:pPr>
                               <w:pStyle w:val="Caption"/>
+                              <w:jc w:val="center"/>
                               <w:rPr>
                                 <w:rFonts w:ascii="Times New Roman" w:eastAsia="Times New Roman" w:hAnsi="Times New Roman" w:cs="Times New Roman"/>
                                 <w:noProof/>
@@ -2954,14 +3918,27 @@
                             <w:r>
                               <w:t xml:space="preserve">Figure </w:t>
                             </w:r>
-                            <w:fldSimple w:instr=" SEQ Figure \* ARABIC ">
-                              <w:r>
-                                <w:rPr>
-                                  <w:noProof/>
-                                </w:rPr>
-                                <w:t>2</w:t>
-                              </w:r>
-                            </w:fldSimple>
+                            <w:r>
+                              <w:fldChar w:fldCharType="begin"/>
+                            </w:r>
+                            <w:r>
+                              <w:instrText xml:space="preserve"> SEQ Figure \* ARABIC </w:instrText>
+                            </w:r>
+                            <w:r>
+                              <w:fldChar w:fldCharType="separate"/>
+                            </w:r>
+                            <w:r>
+                              <w:rPr>
+                                <w:noProof/>
+                              </w:rPr>
+                              <w:t>4</w:t>
+                            </w:r>
+                            <w:r>
+                              <w:rPr>
+                                <w:noProof/>
+                              </w:rPr>
+                              <w:fldChar w:fldCharType="end"/>
+                            </w:r>
                             <w:r>
                               <w:t>: GUI interface with response to defeasible query</w:t>
                             </w:r>
@@ -2982,12 +3959,13 @@
           </mc:Choice>
           <mc:Fallback>
             <w:pict>
-              <v:shape w14:anchorId="2A4612E8" id="Text Box 7" o:spid="_x0000_s1027" type="#_x0000_t202" style="position:absolute;margin-left:59.5pt;margin-top:251.6pt;width:332.3pt;height:.05pt;z-index:251663360;visibility:visible;mso-wrap-style:square;mso-wrap-distance-left:9pt;mso-wrap-distance-top:0;mso-wrap-distance-right:9pt;mso-wrap-distance-bottom:0;mso-position-horizontal:absolute;mso-position-horizontal-relative:text;mso-position-vertical:absolute;mso-position-vertical-relative:text;v-text-anchor:top" o:gfxdata="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" stroked="f">
+              <v:shape w14:anchorId="2A4612E8" id="Text Box 7" o:spid="_x0000_s1029" type="#_x0000_t202" style="position:absolute;margin-left:59.5pt;margin-top:251.6pt;width:332.3pt;height:.05pt;z-index:251663360;visibility:visible;mso-wrap-style:square;mso-wrap-distance-left:9pt;mso-wrap-distance-top:0;mso-wrap-distance-right:9pt;mso-wrap-distance-bottom:0;mso-position-horizontal:absolute;mso-position-horizontal-relative:text;mso-position-vertical:absolute;mso-position-vertical-relative:text;v-text-anchor:top" o:gfxdata="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" stroked="f">
                 <v:textbox style="mso-fit-shape-to-text:t" inset="0,0,0,0">
                   <w:txbxContent>
                     <w:p>
                       <w:pPr>
                         <w:pStyle w:val="Caption"/>
+                        <w:jc w:val="center"/>
                         <w:rPr>
                           <w:rFonts w:ascii="Times New Roman" w:eastAsia="Times New Roman" w:hAnsi="Times New Roman" w:cs="Times New Roman"/>
                           <w:noProof/>
@@ -2996,14 +3974,27 @@
                       <w:r>
                         <w:t xml:space="preserve">Figure </w:t>
                       </w:r>
-                      <w:fldSimple w:instr=" SEQ Figure \* ARABIC ">
-                        <w:r>
-                          <w:rPr>
-                            <w:noProof/>
-                          </w:rPr>
-                          <w:t>2</w:t>
-                        </w:r>
-                      </w:fldSimple>
+                      <w:r>
+                        <w:fldChar w:fldCharType="begin"/>
+                      </w:r>
+                      <w:r>
+                        <w:instrText xml:space="preserve"> SEQ Figure \* ARABIC </w:instrText>
+                      </w:r>
+                      <w:r>
+                        <w:fldChar w:fldCharType="separate"/>
+                      </w:r>
+                      <w:r>
+                        <w:rPr>
+                          <w:noProof/>
+                        </w:rPr>
+                        <w:t>4</w:t>
+                      </w:r>
+                      <w:r>
+                        <w:rPr>
+                          <w:noProof/>
+                        </w:rPr>
+                        <w:fldChar w:fldCharType="end"/>
+                      </w:r>
                       <w:r>
                         <w:t>: GUI interface with response to defeasible query</w:t>
                       </w:r>
@@ -3046,7 +4037,7 @@
                     <pic:cNvPicPr/>
                   </pic:nvPicPr>
                   <pic:blipFill>
-                    <a:blip r:embed="rId9" cstate="print">
+                    <a:blip r:embed="rId11" cstate="print">
                       <a:extLst>
                         <a:ext uri="{28A0092B-C50C-407E-A947-70E740481C1C}">
                           <a14:useLocalDpi xmlns:a14="http://schemas.microsoft.com/office/drawing/2010/main" val="0"/>
@@ -3096,13 +4087,22 @@
           <w:lang w:eastAsia="en-GB"/>
         </w:rPr>
       </w:pPr>
-      <w:r>
-        <w:rPr>
-          <w:rFonts w:ascii="Times New Roman" w:eastAsia="Times New Roman" w:hAnsi="Times New Roman" w:cs="Times New Roman"/>
-          <w:color w:val="000000"/>
-          <w:lang w:eastAsia="en-GB"/>
-        </w:rPr>
-        <w:lastRenderedPageBreak/>
+    </w:p>
+    <w:p>
+      <w:pPr>
+        <w:spacing w:line="360" w:lineRule="auto"/>
+        <w:rPr>
+          <w:rFonts w:ascii="Times New Roman" w:eastAsia="Times New Roman" w:hAnsi="Times New Roman" w:cs="Times New Roman"/>
+          <w:color w:val="000000"/>
+          <w:lang w:eastAsia="en-GB"/>
+        </w:rPr>
+      </w:pPr>
+      <w:r>
+        <w:rPr>
+          <w:rFonts w:ascii="Times New Roman" w:eastAsia="Times New Roman" w:hAnsi="Times New Roman" w:cs="Times New Roman"/>
+          <w:color w:val="000000"/>
+          <w:lang w:eastAsia="en-GB"/>
+        </w:rPr>
         <w:t>Both will be easily accessed at defeasible-</w:t>
       </w:r>
       <w:proofErr w:type="spellStart"/>
@@ -3406,6 +4406,7 @@
           <w:color w:val="000000"/>
           <w:lang w:eastAsia="en-GB"/>
         </w:rPr>
+        <w:lastRenderedPageBreak/>
         <w:t xml:space="preserve">This research is largely deductive, testing the hypothesis that internet tools will allow </w:t>
       </w:r>
       <w:r>
@@ -3792,7 +4793,6 @@
           <w:rFonts w:ascii="Times New Roman" w:eastAsia="Times New Roman" w:hAnsi="Times New Roman" w:cs="Times New Roman"/>
           <w:lang w:eastAsia="en-GB"/>
         </w:rPr>
-        <w:lastRenderedPageBreak/>
         <w:t xml:space="preserve">This project, like most websites and online tools, is not resource-heavy, therefore the </w:t>
       </w:r>
       <w:r>
@@ -4067,18 +5067,18 @@
         <w:spacing w:line="360" w:lineRule="auto"/>
         <w:rPr>
           <w:rFonts w:ascii="Times New Roman" w:eastAsia="Times New Roman" w:hAnsi="Times New Roman" w:cs="Times New Roman"/>
-          <w:color w:val="000000"/>
-          <w:lang w:eastAsia="en-GB"/>
-        </w:rPr>
-      </w:pPr>
-      <w:r>
-        <w:rPr>
-          <w:rFonts w:ascii="Times New Roman" w:eastAsia="Times New Roman" w:hAnsi="Times New Roman" w:cs="Times New Roman"/>
-          <w:color w:val="000000"/>
-          <w:lang w:eastAsia="en-GB"/>
-        </w:rPr>
-        <w:t> </w:t>
-      </w:r>
+          <w:lang w:eastAsia="en-GB"/>
+        </w:rPr>
+      </w:pPr>
+    </w:p>
+    <w:p>
+      <w:pPr>
+        <w:spacing w:line="360" w:lineRule="auto"/>
+        <w:rPr>
+          <w:rFonts w:ascii="Times New Roman" w:eastAsia="Times New Roman" w:hAnsi="Times New Roman" w:cs="Times New Roman"/>
+          <w:lang w:eastAsia="en-GB"/>
+        </w:rPr>
+      </w:pPr>
     </w:p>
     <w:tbl>
       <w:tblPr>
@@ -4087,13 +5087,92 @@
         <w:tblLook w:val="04A0" w:firstRow="1" w:lastRow="0" w:firstColumn="1" w:lastColumn="0" w:noHBand="0" w:noVBand="1"/>
       </w:tblPr>
       <w:tblGrid>
-        <w:gridCol w:w="4508"/>
-        <w:gridCol w:w="4508"/>
+        <w:gridCol w:w="3005"/>
+        <w:gridCol w:w="3005"/>
+        <w:gridCol w:w="3006"/>
       </w:tblGrid>
       <w:tr>
         <w:tc>
           <w:tcPr>
-            <w:tcW w:w="4508" w:type="dxa"/>
+            <w:tcW w:w="3005" w:type="dxa"/>
+          </w:tcPr>
+          <w:p>
+            <w:pPr>
+              <w:spacing w:line="360" w:lineRule="auto"/>
+              <w:rPr>
+                <w:rFonts w:ascii="Times New Roman" w:eastAsia="Times New Roman" w:hAnsi="Times New Roman" w:cs="Times New Roman"/>
+                <w:b/>
+                <w:bCs/>
+                <w:lang w:eastAsia="en-GB"/>
+              </w:rPr>
+            </w:pPr>
+            <w:r>
+              <w:rPr>
+                <w:rFonts w:ascii="Times New Roman" w:eastAsia="Times New Roman" w:hAnsi="Times New Roman" w:cs="Times New Roman"/>
+                <w:b/>
+                <w:bCs/>
+                <w:lang w:eastAsia="en-GB"/>
+              </w:rPr>
+              <w:lastRenderedPageBreak/>
+              <w:t>Potential Social Risks</w:t>
+            </w:r>
+          </w:p>
+        </w:tc>
+        <w:tc>
+          <w:tcPr>
+            <w:tcW w:w="3005" w:type="dxa"/>
+          </w:tcPr>
+          <w:p>
+            <w:pPr>
+              <w:spacing w:line="360" w:lineRule="auto"/>
+              <w:rPr>
+                <w:rFonts w:ascii="Times New Roman" w:eastAsia="Times New Roman" w:hAnsi="Times New Roman" w:cs="Times New Roman"/>
+                <w:b/>
+                <w:bCs/>
+                <w:lang w:eastAsia="en-GB"/>
+              </w:rPr>
+            </w:pPr>
+            <w:r>
+              <w:rPr>
+                <w:rFonts w:ascii="Times New Roman" w:eastAsia="Times New Roman" w:hAnsi="Times New Roman" w:cs="Times New Roman"/>
+                <w:b/>
+                <w:bCs/>
+                <w:lang w:eastAsia="en-GB"/>
+              </w:rPr>
+              <w:t>Solutions to Social Risks</w:t>
+            </w:r>
+          </w:p>
+        </w:tc>
+        <w:tc>
+          <w:tcPr>
+            <w:tcW w:w="3006" w:type="dxa"/>
+          </w:tcPr>
+          <w:p>
+            <w:pPr>
+              <w:spacing w:line="360" w:lineRule="auto"/>
+              <w:rPr>
+                <w:rFonts w:ascii="Times New Roman" w:eastAsia="Times New Roman" w:hAnsi="Times New Roman" w:cs="Times New Roman"/>
+                <w:b/>
+                <w:bCs/>
+                <w:lang w:eastAsia="en-GB"/>
+              </w:rPr>
+            </w:pPr>
+            <w:r>
+              <w:rPr>
+                <w:rFonts w:ascii="Times New Roman" w:eastAsia="Times New Roman" w:hAnsi="Times New Roman" w:cs="Times New Roman"/>
+                <w:b/>
+                <w:bCs/>
+                <w:lang w:eastAsia="en-GB"/>
+              </w:rPr>
+              <w:t>Likelihood</w:t>
+            </w:r>
+          </w:p>
+        </w:tc>
+      </w:tr>
+      <w:tr>
+        <w:tc>
+          <w:tcPr>
+            <w:tcW w:w="3005" w:type="dxa"/>
           </w:tcPr>
           <w:p>
             <w:pPr>
@@ -4108,13 +5187,13 @@
                 <w:rFonts w:ascii="Times New Roman" w:eastAsia="Times New Roman" w:hAnsi="Times New Roman" w:cs="Times New Roman"/>
                 <w:lang w:eastAsia="en-GB"/>
               </w:rPr>
-              <w:t>Potential Social Risks</w:t>
+              <w:t>My supervisor may become unresponsive in an emergency.</w:t>
             </w:r>
           </w:p>
         </w:tc>
         <w:tc>
           <w:tcPr>
-            <w:tcW w:w="4508" w:type="dxa"/>
+            <w:tcW w:w="3005" w:type="dxa"/>
           </w:tcPr>
           <w:p>
             <w:pPr>
@@ -4129,131 +5208,7 @@
                 <w:rFonts w:ascii="Times New Roman" w:eastAsia="Times New Roman" w:hAnsi="Times New Roman" w:cs="Times New Roman"/>
                 <w:lang w:eastAsia="en-GB"/>
               </w:rPr>
-              <w:t>Solutions to Social Risks</w:t>
-            </w:r>
-          </w:p>
-        </w:tc>
-      </w:tr>
-      <w:tr>
-        <w:tc>
-          <w:tcPr>
-            <w:tcW w:w="4508" w:type="dxa"/>
-          </w:tcPr>
-          <w:p>
-            <w:pPr>
-              <w:pStyle w:val="ListParagraph"/>
-              <w:numPr>
-                <w:ilvl w:val="0"/>
-                <w:numId w:val="4"/>
-              </w:numPr>
-              <w:spacing w:line="360" w:lineRule="auto"/>
-              <w:rPr>
-                <w:rFonts w:ascii="Times New Roman" w:eastAsia="Times New Roman" w:hAnsi="Times New Roman" w:cs="Times New Roman"/>
-                <w:lang w:eastAsia="en-GB"/>
-              </w:rPr>
-            </w:pPr>
-            <w:r>
-              <w:rPr>
-                <w:rFonts w:ascii="Times New Roman" w:eastAsia="Times New Roman" w:hAnsi="Times New Roman" w:cs="Times New Roman"/>
-                <w:lang w:eastAsia="en-GB"/>
-              </w:rPr>
-              <w:t xml:space="preserve">My supervisor may become unresponsive in an </w:t>
-            </w:r>
-            <w:r>
-              <w:rPr>
-                <w:rFonts w:ascii="Times New Roman" w:eastAsia="Times New Roman" w:hAnsi="Times New Roman" w:cs="Times New Roman"/>
-                <w:lang w:eastAsia="en-GB"/>
-              </w:rPr>
-              <w:t>emergency</w:t>
-            </w:r>
-            <w:r>
-              <w:rPr>
-                <w:rFonts w:ascii="Times New Roman" w:eastAsia="Times New Roman" w:hAnsi="Times New Roman" w:cs="Times New Roman"/>
-                <w:lang w:eastAsia="en-GB"/>
-              </w:rPr>
-              <w:t>.</w:t>
-            </w:r>
-          </w:p>
-        </w:tc>
-        <w:tc>
-          <w:tcPr>
-            <w:tcW w:w="4508" w:type="dxa"/>
-          </w:tcPr>
-          <w:p>
-            <w:pPr>
-              <w:pStyle w:val="ListParagraph"/>
-              <w:numPr>
-                <w:ilvl w:val="0"/>
-                <w:numId w:val="4"/>
-              </w:numPr>
-              <w:spacing w:line="360" w:lineRule="auto"/>
-              <w:rPr>
-                <w:rFonts w:ascii="Times New Roman" w:eastAsia="Times New Roman" w:hAnsi="Times New Roman" w:cs="Times New Roman"/>
-                <w:lang w:eastAsia="en-GB"/>
-              </w:rPr>
-            </w:pPr>
-            <w:r>
-              <w:rPr>
-                <w:rFonts w:ascii="Times New Roman" w:eastAsia="Times New Roman" w:hAnsi="Times New Roman" w:cs="Times New Roman"/>
-                <w:lang w:eastAsia="en-GB"/>
-              </w:rPr>
-              <w:t xml:space="preserve">Report to the head of </w:t>
-            </w:r>
-            <w:r>
-              <w:rPr>
-                <w:rFonts w:ascii="Times New Roman" w:eastAsia="Times New Roman" w:hAnsi="Times New Roman" w:cs="Times New Roman"/>
-                <w:lang w:eastAsia="en-GB"/>
-              </w:rPr>
-              <w:t>the department not</w:t>
-            </w:r>
-            <w:r>
-              <w:rPr>
-                <w:rFonts w:ascii="Times New Roman" w:eastAsia="Times New Roman" w:hAnsi="Times New Roman" w:cs="Times New Roman"/>
-                <w:lang w:eastAsia="en-GB"/>
-              </w:rPr>
-              <w:t xml:space="preserve"> to contact </w:t>
-            </w:r>
-            <w:r>
-              <w:rPr>
-                <w:rFonts w:ascii="Times New Roman" w:eastAsia="Times New Roman" w:hAnsi="Times New Roman" w:cs="Times New Roman"/>
-                <w:lang w:eastAsia="en-GB"/>
-              </w:rPr>
-              <w:t xml:space="preserve">the </w:t>
-            </w:r>
-            <w:r>
-              <w:rPr>
-                <w:rFonts w:ascii="Times New Roman" w:eastAsia="Times New Roman" w:hAnsi="Times New Roman" w:cs="Times New Roman"/>
-                <w:lang w:eastAsia="en-GB"/>
-              </w:rPr>
-              <w:t>supervisor</w:t>
-            </w:r>
-            <w:r>
-              <w:rPr>
-                <w:rFonts w:ascii="Times New Roman" w:eastAsia="Times New Roman" w:hAnsi="Times New Roman" w:cs="Times New Roman"/>
-                <w:lang w:eastAsia="en-GB"/>
-              </w:rPr>
-              <w:t xml:space="preserve"> if possible</w:t>
-            </w:r>
-            <w:r>
-              <w:rPr>
-                <w:rFonts w:ascii="Times New Roman" w:eastAsia="Times New Roman" w:hAnsi="Times New Roman" w:cs="Times New Roman"/>
-                <w:lang w:eastAsia="en-GB"/>
-              </w:rPr>
-              <w:t xml:space="preserve">, or plan for an alternative marker if </w:t>
-            </w:r>
-            <w:r>
-              <w:rPr>
-                <w:rFonts w:ascii="Times New Roman" w:eastAsia="Times New Roman" w:hAnsi="Times New Roman" w:cs="Times New Roman"/>
-                <w:lang w:eastAsia="en-GB"/>
-              </w:rPr>
-              <w:t xml:space="preserve">the </w:t>
-            </w:r>
-            <w:r>
-              <w:rPr>
-                <w:rFonts w:ascii="Times New Roman" w:eastAsia="Times New Roman" w:hAnsi="Times New Roman" w:cs="Times New Roman"/>
-                <w:lang w:eastAsia="en-GB"/>
-              </w:rPr>
-              <w:t>supervisor is not in a condition to be contacted.</w:t>
+              <w:t>Report to the head of the department not to contact the supervisor if possible, or plan for an alternative marker if the supervisor is not in a condition to be contacted.</w:t>
             </w:r>
           </w:p>
           <w:p>
@@ -4266,11 +5221,9 @@
             </w:pPr>
           </w:p>
         </w:tc>
-      </w:tr>
-      <w:tr>
         <w:tc>
           <w:tcPr>
-            <w:tcW w:w="4508" w:type="dxa"/>
+            <w:tcW w:w="3006" w:type="dxa"/>
           </w:tcPr>
           <w:p>
             <w:pPr>
@@ -4285,27 +5238,92 @@
                 <w:rFonts w:ascii="Times New Roman" w:eastAsia="Times New Roman" w:hAnsi="Times New Roman" w:cs="Times New Roman"/>
                 <w:lang w:eastAsia="en-GB"/>
               </w:rPr>
-              <w:t>Potential Academic</w:t>
+              <w:t>Very Unlikely</w:t>
             </w:r>
+          </w:p>
+        </w:tc>
+      </w:tr>
+      <w:tr>
+        <w:tc>
+          <w:tcPr>
+            <w:tcW w:w="3005" w:type="dxa"/>
+          </w:tcPr>
+          <w:p>
+            <w:pPr>
+              <w:spacing w:line="360" w:lineRule="auto"/>
+              <w:rPr>
+                <w:rFonts w:ascii="Times New Roman" w:eastAsia="Times New Roman" w:hAnsi="Times New Roman" w:cs="Times New Roman"/>
+                <w:b/>
+                <w:bCs/>
+                <w:lang w:eastAsia="en-GB"/>
+              </w:rPr>
+            </w:pPr>
             <w:r>
               <w:rPr>
                 <w:rFonts w:ascii="Times New Roman" w:eastAsia="Times New Roman" w:hAnsi="Times New Roman" w:cs="Times New Roman"/>
+                <w:b/>
+                <w:bCs/>
                 <w:lang w:eastAsia="en-GB"/>
               </w:rPr>
-              <w:t>/Technical</w:t>
-            </w:r>
-            <w:r>
-              <w:rPr>
-                <w:rFonts w:ascii="Times New Roman" w:eastAsia="Times New Roman" w:hAnsi="Times New Roman" w:cs="Times New Roman"/>
-                <w:lang w:eastAsia="en-GB"/>
-              </w:rPr>
-              <w:t xml:space="preserve"> Risks</w:t>
+              <w:t>Potential Academic/Technical Risks</w:t>
             </w:r>
           </w:p>
         </w:tc>
         <w:tc>
           <w:tcPr>
-            <w:tcW w:w="4508" w:type="dxa"/>
+            <w:tcW w:w="3005" w:type="dxa"/>
+          </w:tcPr>
+          <w:p>
+            <w:pPr>
+              <w:spacing w:line="360" w:lineRule="auto"/>
+              <w:rPr>
+                <w:rFonts w:ascii="Times New Roman" w:eastAsia="Times New Roman" w:hAnsi="Times New Roman" w:cs="Times New Roman"/>
+                <w:b/>
+                <w:bCs/>
+                <w:lang w:eastAsia="en-GB"/>
+              </w:rPr>
+            </w:pPr>
+            <w:r>
+              <w:rPr>
+                <w:rFonts w:ascii="Times New Roman" w:eastAsia="Times New Roman" w:hAnsi="Times New Roman" w:cs="Times New Roman"/>
+                <w:b/>
+                <w:bCs/>
+                <w:lang w:eastAsia="en-GB"/>
+              </w:rPr>
+              <w:t>Solutions to Academic/Technical Risks</w:t>
+            </w:r>
+          </w:p>
+        </w:tc>
+        <w:tc>
+          <w:tcPr>
+            <w:tcW w:w="3006" w:type="dxa"/>
+          </w:tcPr>
+          <w:p>
+            <w:pPr>
+              <w:spacing w:line="360" w:lineRule="auto"/>
+              <w:rPr>
+                <w:rFonts w:ascii="Times New Roman" w:eastAsia="Times New Roman" w:hAnsi="Times New Roman" w:cs="Times New Roman"/>
+                <w:b/>
+                <w:bCs/>
+                <w:lang w:eastAsia="en-GB"/>
+              </w:rPr>
+            </w:pPr>
+            <w:r>
+              <w:rPr>
+                <w:rFonts w:ascii="Times New Roman" w:eastAsia="Times New Roman" w:hAnsi="Times New Roman" w:cs="Times New Roman"/>
+                <w:b/>
+                <w:bCs/>
+                <w:lang w:eastAsia="en-GB"/>
+              </w:rPr>
+              <w:t>Likelihood</w:t>
+            </w:r>
+          </w:p>
+        </w:tc>
+      </w:tr>
+      <w:tr>
+        <w:tc>
+          <w:tcPr>
+            <w:tcW w:w="3005" w:type="dxa"/>
           </w:tcPr>
           <w:p>
             <w:pPr>
@@ -4320,93 +5338,16 @@
                 <w:rFonts w:ascii="Times New Roman" w:eastAsia="Times New Roman" w:hAnsi="Times New Roman" w:cs="Times New Roman"/>
                 <w:lang w:eastAsia="en-GB"/>
               </w:rPr>
-              <w:t>Solutions to Academic</w:t>
-            </w:r>
-            <w:r>
-              <w:rPr>
-                <w:rFonts w:ascii="Times New Roman" w:eastAsia="Times New Roman" w:hAnsi="Times New Roman" w:cs="Times New Roman"/>
-                <w:lang w:eastAsia="en-GB"/>
-              </w:rPr>
-              <w:t>/Technical</w:t>
-            </w:r>
-            <w:r>
-              <w:rPr>
-                <w:rFonts w:ascii="Times New Roman" w:eastAsia="Times New Roman" w:hAnsi="Times New Roman" w:cs="Times New Roman"/>
-                <w:lang w:eastAsia="en-GB"/>
-              </w:rPr>
-              <w:t xml:space="preserve"> Risks</w:t>
-            </w:r>
-          </w:p>
-        </w:tc>
-      </w:tr>
-      <w:tr>
-        <w:tc>
-          <w:tcPr>
-            <w:tcW w:w="4508" w:type="dxa"/>
-          </w:tcPr>
-          <w:p>
-            <w:pPr>
-              <w:pStyle w:val="ListParagraph"/>
-              <w:numPr>
-                <w:ilvl w:val="0"/>
-                <w:numId w:val="4"/>
-              </w:numPr>
-              <w:spacing w:line="360" w:lineRule="auto"/>
-              <w:rPr>
-                <w:rFonts w:ascii="Times New Roman" w:eastAsia="Times New Roman" w:hAnsi="Times New Roman" w:cs="Times New Roman"/>
-                <w:lang w:eastAsia="en-GB"/>
-              </w:rPr>
-            </w:pPr>
-            <w:r>
-              <w:rPr>
-                <w:rFonts w:ascii="Times New Roman" w:eastAsia="Times New Roman" w:hAnsi="Times New Roman" w:cs="Times New Roman"/>
-                <w:lang w:eastAsia="en-GB"/>
-              </w:rPr>
               <w:t>The website does not get built out fully with a tool walkthrough and theoretical introduction.</w:t>
             </w:r>
-          </w:p>
-          <w:p>
-            <w:pPr>
-              <w:pStyle w:val="ListParagraph"/>
-              <w:numPr>
-                <w:ilvl w:val="0"/>
-                <w:numId w:val="4"/>
-              </w:numPr>
-              <w:spacing w:line="360" w:lineRule="auto"/>
-              <w:rPr>
-                <w:rFonts w:ascii="Times New Roman" w:eastAsia="Times New Roman" w:hAnsi="Times New Roman" w:cs="Times New Roman"/>
-                <w:lang w:eastAsia="en-GB"/>
-              </w:rPr>
-            </w:pPr>
-            <w:r>
-              <w:rPr>
-                <w:rFonts w:ascii="Times New Roman" w:eastAsia="Times New Roman" w:hAnsi="Times New Roman" w:cs="Times New Roman"/>
-                <w:lang w:eastAsia="en-GB"/>
-              </w:rPr>
-              <w:t>Under very unlikely situations, course responsibilities could cause me to miss milestones and become late on the project.</w:t>
-            </w:r>
-          </w:p>
-          <w:p>
-            <w:pPr>
-              <w:spacing w:line="360" w:lineRule="auto"/>
-              <w:rPr>
-                <w:rFonts w:ascii="Times New Roman" w:eastAsia="Times New Roman" w:hAnsi="Times New Roman" w:cs="Times New Roman"/>
-                <w:lang w:eastAsia="en-GB"/>
-              </w:rPr>
-            </w:pPr>
           </w:p>
         </w:tc>
         <w:tc>
           <w:tcPr>
-            <w:tcW w:w="4508" w:type="dxa"/>
+            <w:tcW w:w="3005" w:type="dxa"/>
           </w:tcPr>
           <w:p>
             <w:pPr>
-              <w:pStyle w:val="ListParagraph"/>
-              <w:numPr>
-                <w:ilvl w:val="0"/>
-                <w:numId w:val="4"/>
-              </w:numPr>
               <w:spacing w:line="360" w:lineRule="auto"/>
               <w:rPr>
                 <w:rFonts w:ascii="Times New Roman" w:eastAsia="Times New Roman" w:hAnsi="Times New Roman" w:cs="Times New Roman"/>
@@ -4423,11 +5364,64 @@
           </w:p>
           <w:p>
             <w:pPr>
-              <w:pStyle w:val="ListParagraph"/>
-              <w:numPr>
-                <w:ilvl w:val="0"/>
-                <w:numId w:val="4"/>
-              </w:numPr>
+              <w:spacing w:line="360" w:lineRule="auto"/>
+              <w:rPr>
+                <w:rFonts w:ascii="Times New Roman" w:eastAsia="Times New Roman" w:hAnsi="Times New Roman" w:cs="Times New Roman"/>
+                <w:lang w:eastAsia="en-GB"/>
+              </w:rPr>
+            </w:pPr>
+          </w:p>
+        </w:tc>
+        <w:tc>
+          <w:tcPr>
+            <w:tcW w:w="3006" w:type="dxa"/>
+          </w:tcPr>
+          <w:p>
+            <w:pPr>
+              <w:spacing w:line="360" w:lineRule="auto"/>
+              <w:rPr>
+                <w:rFonts w:ascii="Times New Roman" w:eastAsia="Times New Roman" w:hAnsi="Times New Roman" w:cs="Times New Roman"/>
+                <w:lang w:eastAsia="en-GB"/>
+              </w:rPr>
+            </w:pPr>
+            <w:r>
+              <w:rPr>
+                <w:rFonts w:ascii="Times New Roman" w:eastAsia="Times New Roman" w:hAnsi="Times New Roman" w:cs="Times New Roman"/>
+                <w:lang w:eastAsia="en-GB"/>
+              </w:rPr>
+              <w:t>Unlikely</w:t>
+            </w:r>
+          </w:p>
+        </w:tc>
+      </w:tr>
+      <w:tr>
+        <w:tc>
+          <w:tcPr>
+            <w:tcW w:w="3005" w:type="dxa"/>
+          </w:tcPr>
+          <w:p>
+            <w:pPr>
+              <w:spacing w:line="360" w:lineRule="auto"/>
+              <w:rPr>
+                <w:rFonts w:ascii="Times New Roman" w:eastAsia="Times New Roman" w:hAnsi="Times New Roman" w:cs="Times New Roman"/>
+                <w:lang w:eastAsia="en-GB"/>
+              </w:rPr>
+            </w:pPr>
+            <w:r>
+              <w:rPr>
+                <w:rFonts w:ascii="Times New Roman" w:eastAsia="Times New Roman" w:hAnsi="Times New Roman" w:cs="Times New Roman"/>
+                <w:lang w:eastAsia="en-GB"/>
+              </w:rPr>
+              <w:t>Course responsibilities could cause me to miss milestones and become late on the project.</w:t>
+            </w:r>
+          </w:p>
+        </w:tc>
+        <w:tc>
+          <w:tcPr>
+            <w:tcW w:w="3005" w:type="dxa"/>
+          </w:tcPr>
+          <w:p>
+            <w:pPr>
               <w:spacing w:line="360" w:lineRule="auto"/>
               <w:rPr>
                 <w:rFonts w:ascii="Times New Roman" w:eastAsia="Times New Roman" w:hAnsi="Times New Roman" w:cs="Times New Roman"/>
@@ -4444,7 +5438,6 @@
           </w:p>
           <w:p>
             <w:pPr>
-              <w:pStyle w:val="ListParagraph"/>
               <w:spacing w:line="360" w:lineRule="auto"/>
               <w:rPr>
                 <w:rFonts w:ascii="Times New Roman" w:eastAsia="Times New Roman" w:hAnsi="Times New Roman" w:cs="Times New Roman"/>
@@ -4453,6 +5446,27 @@
             </w:pPr>
           </w:p>
         </w:tc>
+        <w:tc>
+          <w:tcPr>
+            <w:tcW w:w="3006" w:type="dxa"/>
+          </w:tcPr>
+          <w:p>
+            <w:pPr>
+              <w:spacing w:line="360" w:lineRule="auto"/>
+              <w:rPr>
+                <w:rFonts w:ascii="Times New Roman" w:eastAsia="Times New Roman" w:hAnsi="Times New Roman" w:cs="Times New Roman"/>
+                <w:lang w:eastAsia="en-GB"/>
+              </w:rPr>
+            </w:pPr>
+            <w:r>
+              <w:rPr>
+                <w:rFonts w:ascii="Times New Roman" w:eastAsia="Times New Roman" w:hAnsi="Times New Roman" w:cs="Times New Roman"/>
+                <w:lang w:eastAsia="en-GB"/>
+              </w:rPr>
+              <w:t>Unlikely</w:t>
+            </w:r>
+          </w:p>
+        </w:tc>
       </w:tr>
     </w:tbl>
     <w:p>
@@ -4590,7 +5604,16 @@
           <w:color w:val="000000"/>
           <w:lang w:eastAsia="en-GB"/>
         </w:rPr>
-        <w:t xml:space="preserve"> from researchers as well as a chance to iterate and change the GUI and website where necessary, and (3) a month for writing and submitting the research report of our </w:t>
+        <w:t xml:space="preserve"> from researchers as well as a chance to iterate and change the GUI and website where </w:t>
+      </w:r>
+      <w:r>
+        <w:rPr>
+          <w:rFonts w:ascii="Times New Roman" w:eastAsia="Times New Roman" w:hAnsi="Times New Roman" w:cs="Times New Roman"/>
+          <w:color w:val="000000"/>
+          <w:lang w:eastAsia="en-GB"/>
+        </w:rPr>
+        <w:lastRenderedPageBreak/>
+        <w:t xml:space="preserve">necessary, and (3) a month for writing and submitting the research report of our </w:t>
       </w:r>
       <w:r>
         <w:rPr>
@@ -4663,7 +5686,7 @@
                     <pic:cNvPicPr/>
                   </pic:nvPicPr>
                   <pic:blipFill>
-                    <a:blip r:embed="rId10">
+                    <a:blip r:embed="rId12">
                       <a:extLst>
                         <a:ext uri="{28A0092B-C50C-407E-A947-70E740481C1C}">
                           <a14:useLocalDpi xmlns:a14="http://schemas.microsoft.com/office/drawing/2010/main" val="0"/>
@@ -4704,14 +5727,27 @@
       <w:r>
         <w:t xml:space="preserve">Figure </w:t>
       </w:r>
-      <w:fldSimple w:instr=" SEQ Figure \* ARABIC ">
-        <w:r>
-          <w:rPr>
-            <w:noProof/>
-          </w:rPr>
-          <w:t>3</w:t>
-        </w:r>
-      </w:fldSimple>
+      <w:r>
+        <w:fldChar w:fldCharType="begin"/>
+      </w:r>
+      <w:r>
+        <w:instrText xml:space="preserve"> SEQ Figure \* ARABIC </w:instrText>
+      </w:r>
+      <w:r>
+        <w:fldChar w:fldCharType="separate"/>
+      </w:r>
+      <w:r>
+        <w:rPr>
+          <w:noProof/>
+        </w:rPr>
+        <w:t>5</w:t>
+      </w:r>
+      <w:r>
+        <w:rPr>
+          <w:noProof/>
+        </w:rPr>
+        <w:fldChar w:fldCharType="end"/>
+      </w:r>
       <w:r>
         <w:t>: Timeline for research</w:t>
       </w:r>
@@ -4993,16 +6029,7 @@
           <w:color w:val="000000"/>
           <w:lang w:eastAsia="en-GB"/>
         </w:rPr>
-        <w:t xml:space="preserve"> novice researchers` ease of access to learning resources for and understanding of Rational Closure, and aid expert researchers in diagnosing </w:t>
-      </w:r>
-      <w:r>
-        <w:rPr>
-          <w:rFonts w:ascii="Times New Roman" w:eastAsia="Times New Roman" w:hAnsi="Times New Roman" w:cs="Times New Roman"/>
-          <w:color w:val="000000"/>
-          <w:lang w:eastAsia="en-GB"/>
-        </w:rPr>
-        <w:lastRenderedPageBreak/>
-        <w:t>the steps Rational Closure took to get to a conclusion</w:t>
+        <w:t xml:space="preserve"> novice researchers` ease of access to learning resources for and understanding of Rational Closure, and aid expert researchers in diagnosing the steps Rational Closure took to get to a conclusion</w:t>
       </w:r>
       <w:r>
         <w:rPr>
@@ -5149,6 +6176,7 @@
           <w:rFonts w:ascii="Times New Roman" w:eastAsia="Times New Roman" w:hAnsi="Times New Roman" w:cs="Times New Roman"/>
           <w:lang w:eastAsia="en-GB"/>
         </w:rPr>
+        <w:lastRenderedPageBreak/>
         <w:t xml:space="preserve">[2] </w:t>
       </w:r>
       <w:proofErr w:type="spellStart"/>
@@ -5413,6 +6441,53 @@
           <w:lang w:eastAsia="en-GB"/>
         </w:rPr>
         <w:t xml:space="preserve"> 195, 165-202 (2013)</w:t>
+      </w:r>
+    </w:p>
+    <w:p>
+      <w:pPr>
+        <w:tabs>
+          <w:tab w:val="left" w:pos="2465"/>
+        </w:tabs>
+        <w:spacing w:line="360" w:lineRule="auto"/>
+        <w:ind w:left="720"/>
+        <w:rPr>
+          <w:rFonts w:ascii="Times New Roman" w:eastAsia="Times New Roman" w:hAnsi="Times New Roman" w:cs="Times New Roman"/>
+          <w:lang w:eastAsia="en-GB"/>
+        </w:rPr>
+      </w:pPr>
+    </w:p>
+    <w:p>
+      <w:pPr>
+        <w:tabs>
+          <w:tab w:val="left" w:pos="2465"/>
+        </w:tabs>
+        <w:spacing w:line="360" w:lineRule="auto"/>
+        <w:ind w:left="720"/>
+        <w:rPr>
+          <w:rFonts w:ascii="Times New Roman" w:eastAsia="Times New Roman" w:hAnsi="Times New Roman" w:cs="Times New Roman"/>
+          <w:lang w:eastAsia="en-GB"/>
+        </w:rPr>
+      </w:pPr>
+      <w:r>
+        <w:rPr>
+          <w:rFonts w:ascii="Times New Roman" w:eastAsia="Times New Roman" w:hAnsi="Times New Roman" w:cs="Times New Roman"/>
+          <w:lang w:eastAsia="en-GB"/>
+        </w:rPr>
+        <w:t xml:space="preserve">[7] Freund, M.: Preferential reasoning in the perspective of Poole default logic. Artificial </w:t>
+      </w:r>
+      <w:r>
+        <w:rPr>
+          <w:rFonts w:ascii="Times New Roman" w:eastAsia="Times New Roman" w:hAnsi="Times New Roman" w:cs="Times New Roman"/>
+          <w:lang w:eastAsia="en-GB"/>
+        </w:rPr>
+        <w:t>Intelligence</w:t>
+      </w:r>
+      <w:r>
+        <w:rPr>
+          <w:rFonts w:ascii="Times New Roman" w:eastAsia="Times New Roman" w:hAnsi="Times New Roman" w:cs="Times New Roman"/>
+          <w:lang w:eastAsia="en-GB"/>
+        </w:rPr>
+        <w:t xml:space="preserve"> 98(1-2), 209-235 (1998)</w:t>
       </w:r>
     </w:p>
     <w:p>
@@ -5509,6 +6584,119 @@
 <file path=word/numbering.xml><?xml version="1.0" encoding="utf-8"?>
 <w:numbering xmlns:wpc="http://schemas.microsoft.com/office/word/2010/wordprocessingCanvas" xmlns:cx="http://schemas.microsoft.com/office/drawing/2014/chartex" xmlns:cx1="http://schemas.microsoft.com/office/drawing/2015/9/8/chartex" xmlns:cx2="http://schemas.microsoft.com/office/drawing/2015/10/21/chartex" xmlns:cx3="http://schemas.microsoft.com/office/drawing/2016/5/9/chartex" xmlns:cx4="http://schemas.microsoft.com/office/drawing/2016/5/10/chartex" xmlns:cx5="http://schemas.microsoft.com/office/drawing/2016/5/11/chartex" xmlns:cx6="http://schemas.microsoft.com/office/drawing/2016/5/12/chartex" xmlns:cx7="http://schemas.microsoft.com/office/drawing/2016/5/13/chartex" xmlns:cx8="http://schemas.microsoft.com/office/drawing/2016/5/14/chartex" xmlns:mc="http://schemas.openxmlformats.org/markup-compatibility/2006" xmlns:aink="http://schemas.microsoft.com/office/drawing/2016/ink" xmlns:am3d="http://schemas.microsoft.com/office/drawing/2017/model3d" xmlns:o="urn:schemas-microsoft-com:office:office" xmlns:r="http://schemas.openxmlformats.org/officeDocument/2006/relationships" xmlns:m="http://schemas.openxmlformats.org/officeDocument/2006/math" xmlns:v="urn:schemas-microsoft-com:vml" xmlns:wp14="http://schemas.microsoft.com/office/word/2010/wordprocessingDrawing" xmlns:wp="http://schemas.openxmlformats.org/drawingml/2006/wordprocessingDrawing" xmlns:w10="urn:schemas-microsoft-com:office:word" xmlns:w="http://schemas.openxmlformats.org/wordprocessingml/2006/main" xmlns:w14="http://schemas.microsoft.com/office/word/2010/wordml" xmlns:w15="http://schemas.microsoft.com/office/word/2012/wordml" xmlns:w16cex="http://schemas.microsoft.com/office/word/2018/wordml/cex" xmlns:w16cid="http://schemas.microsoft.com/office/word/2016/wordml/cid" xmlns:w16="http://schemas.microsoft.com/office/word/2018/wordml" xmlns:w16sdtdh="http://schemas.microsoft.com/office/word/2020/wordml/sdtdatahash" xmlns:w16se="http://schemas.microsoft.com/office/word/2015/wordml/symex" xmlns:wpg="http://schemas.microsoft.com/office/word/2010/wordprocessingGroup" xmlns:wpi="http://schemas.microsoft.com/office/word/2010/wordprocessingInk" xmlns:wne="http://schemas.microsoft.com/office/word/2006/wordml" xmlns:wps="http://schemas.microsoft.com/office/word/2010/wordprocessingShape" mc:Ignorable="w14 w15 w16se w16cid w16 w16cex w16sdtdh wp14">
   <w:abstractNum w:abstractNumId="0" w15:restartNumberingAfterBreak="0">
+    <w:nsid w:val="09331E98"/>
+    <w:multiLevelType w:val="hybridMultilevel"/>
+    <w:tmpl w:val="C708315C"/>
+    <w:lvl w:ilvl="0" w:tplc="08090001">
+      <w:start w:val="1"/>
+      <w:numFmt w:val="bullet"/>
+      <w:lvlText w:val=""/>
+      <w:lvlJc w:val="left"/>
+      <w:pPr>
+        <w:ind w:left="720" w:hanging="360"/>
+      </w:pPr>
+      <w:rPr>
+        <w:rFonts w:ascii="Symbol" w:hAnsi="Symbol" w:hint="default"/>
+      </w:rPr>
+    </w:lvl>
+    <w:lvl w:ilvl="1" w:tplc="08090003" w:tentative="1">
+      <w:start w:val="1"/>
+      <w:numFmt w:val="bullet"/>
+      <w:lvlText w:val="o"/>
+      <w:lvlJc w:val="left"/>
+      <w:pPr>
+        <w:ind w:left="1440" w:hanging="360"/>
+      </w:pPr>
+      <w:rPr>
+        <w:rFonts w:ascii="Courier New" w:hAnsi="Courier New" w:cs="Courier New" w:hint="default"/>
+      </w:rPr>
+    </w:lvl>
+    <w:lvl w:ilvl="2" w:tplc="08090005" w:tentative="1">
+      <w:start w:val="1"/>
+      <w:numFmt w:val="bullet"/>
+      <w:lvlText w:val=""/>
+      <w:lvlJc w:val="left"/>
+      <w:pPr>
+        <w:ind w:left="2160" w:hanging="360"/>
+      </w:pPr>
+      <w:rPr>
+        <w:rFonts w:ascii="Wingdings" w:hAnsi="Wingdings" w:hint="default"/>
+      </w:rPr>
+    </w:lvl>
+    <w:lvl w:ilvl="3" w:tplc="08090001" w:tentative="1">
+      <w:start w:val="1"/>
+      <w:numFmt w:val="bullet"/>
+      <w:lvlText w:val=""/>
+      <w:lvlJc w:val="left"/>
+      <w:pPr>
+        <w:ind w:left="2880" w:hanging="360"/>
+      </w:pPr>
+      <w:rPr>
+        <w:rFonts w:ascii="Symbol" w:hAnsi="Symbol" w:hint="default"/>
+      </w:rPr>
+    </w:lvl>
+    <w:lvl w:ilvl="4" w:tplc="08090003" w:tentative="1">
+      <w:start w:val="1"/>
+      <w:numFmt w:val="bullet"/>
+      <w:lvlText w:val="o"/>
+      <w:lvlJc w:val="left"/>
+      <w:pPr>
+        <w:ind w:left="3600" w:hanging="360"/>
+      </w:pPr>
+      <w:rPr>
+        <w:rFonts w:ascii="Courier New" w:hAnsi="Courier New" w:cs="Courier New" w:hint="default"/>
+      </w:rPr>
+    </w:lvl>
+    <w:lvl w:ilvl="5" w:tplc="08090005" w:tentative="1">
+      <w:start w:val="1"/>
+      <w:numFmt w:val="bullet"/>
+      <w:lvlText w:val=""/>
+      <w:lvlJc w:val="left"/>
+      <w:pPr>
+        <w:ind w:left="4320" w:hanging="360"/>
+      </w:pPr>
+      <w:rPr>
+        <w:rFonts w:ascii="Wingdings" w:hAnsi="Wingdings" w:hint="default"/>
+      </w:rPr>
+    </w:lvl>
+    <w:lvl w:ilvl="6" w:tplc="08090001" w:tentative="1">
+      <w:start w:val="1"/>
+      <w:numFmt w:val="bullet"/>
+      <w:lvlText w:val=""/>
+      <w:lvlJc w:val="left"/>
+      <w:pPr>
+        <w:ind w:left="5040" w:hanging="360"/>
+      </w:pPr>
+      <w:rPr>
+        <w:rFonts w:ascii="Symbol" w:hAnsi="Symbol" w:hint="default"/>
+      </w:rPr>
+    </w:lvl>
+    <w:lvl w:ilvl="7" w:tplc="08090003" w:tentative="1">
+      <w:start w:val="1"/>
+      <w:numFmt w:val="bullet"/>
+      <w:lvlText w:val="o"/>
+      <w:lvlJc w:val="left"/>
+      <w:pPr>
+        <w:ind w:left="5760" w:hanging="360"/>
+      </w:pPr>
+      <w:rPr>
+        <w:rFonts w:ascii="Courier New" w:hAnsi="Courier New" w:cs="Courier New" w:hint="default"/>
+      </w:rPr>
+    </w:lvl>
+    <w:lvl w:ilvl="8" w:tplc="08090005" w:tentative="1">
+      <w:start w:val="1"/>
+      <w:numFmt w:val="bullet"/>
+      <w:lvlText w:val=""/>
+      <w:lvlJc w:val="left"/>
+      <w:pPr>
+        <w:ind w:left="6480" w:hanging="360"/>
+      </w:pPr>
+      <w:rPr>
+        <w:rFonts w:ascii="Wingdings" w:hAnsi="Wingdings" w:hint="default"/>
+      </w:rPr>
+    </w:lvl>
+  </w:abstractNum>
+  <w:abstractNum w:abstractNumId="1" w15:restartNumberingAfterBreak="0">
     <w:nsid w:val="0DF46B46"/>
     <w:multiLevelType w:val="hybridMultilevel"/>
     <w:tmpl w:val="28580E80"/>
@@ -5621,7 +6809,120 @@
       </w:rPr>
     </w:lvl>
   </w:abstractNum>
-  <w:abstractNum w:abstractNumId="1" w15:restartNumberingAfterBreak="0">
+  <w:abstractNum w:abstractNumId="2" w15:restartNumberingAfterBreak="0">
+    <w:nsid w:val="11A22107"/>
+    <w:multiLevelType w:val="hybridMultilevel"/>
+    <w:tmpl w:val="D4A4399C"/>
+    <w:lvl w:ilvl="0" w:tplc="08090001">
+      <w:start w:val="1"/>
+      <w:numFmt w:val="bullet"/>
+      <w:lvlText w:val=""/>
+      <w:lvlJc w:val="left"/>
+      <w:pPr>
+        <w:ind w:left="720" w:hanging="360"/>
+      </w:pPr>
+      <w:rPr>
+        <w:rFonts w:ascii="Symbol" w:hAnsi="Symbol" w:hint="default"/>
+      </w:rPr>
+    </w:lvl>
+    <w:lvl w:ilvl="1" w:tplc="08090003" w:tentative="1">
+      <w:start w:val="1"/>
+      <w:numFmt w:val="bullet"/>
+      <w:lvlText w:val="o"/>
+      <w:lvlJc w:val="left"/>
+      <w:pPr>
+        <w:ind w:left="1440" w:hanging="360"/>
+      </w:pPr>
+      <w:rPr>
+        <w:rFonts w:ascii="Courier New" w:hAnsi="Courier New" w:cs="Courier New" w:hint="default"/>
+      </w:rPr>
+    </w:lvl>
+    <w:lvl w:ilvl="2" w:tplc="08090005" w:tentative="1">
+      <w:start w:val="1"/>
+      <w:numFmt w:val="bullet"/>
+      <w:lvlText w:val=""/>
+      <w:lvlJc w:val="left"/>
+      <w:pPr>
+        <w:ind w:left="2160" w:hanging="360"/>
+      </w:pPr>
+      <w:rPr>
+        <w:rFonts w:ascii="Wingdings" w:hAnsi="Wingdings" w:hint="default"/>
+      </w:rPr>
+    </w:lvl>
+    <w:lvl w:ilvl="3" w:tplc="08090001" w:tentative="1">
+      <w:start w:val="1"/>
+      <w:numFmt w:val="bullet"/>
+      <w:lvlText w:val=""/>
+      <w:lvlJc w:val="left"/>
+      <w:pPr>
+        <w:ind w:left="2880" w:hanging="360"/>
+      </w:pPr>
+      <w:rPr>
+        <w:rFonts w:ascii="Symbol" w:hAnsi="Symbol" w:hint="default"/>
+      </w:rPr>
+    </w:lvl>
+    <w:lvl w:ilvl="4" w:tplc="08090003" w:tentative="1">
+      <w:start w:val="1"/>
+      <w:numFmt w:val="bullet"/>
+      <w:lvlText w:val="o"/>
+      <w:lvlJc w:val="left"/>
+      <w:pPr>
+        <w:ind w:left="3600" w:hanging="360"/>
+      </w:pPr>
+      <w:rPr>
+        <w:rFonts w:ascii="Courier New" w:hAnsi="Courier New" w:cs="Courier New" w:hint="default"/>
+      </w:rPr>
+    </w:lvl>
+    <w:lvl w:ilvl="5" w:tplc="08090005" w:tentative="1">
+      <w:start w:val="1"/>
+      <w:numFmt w:val="bullet"/>
+      <w:lvlText w:val=""/>
+      <w:lvlJc w:val="left"/>
+      <w:pPr>
+        <w:ind w:left="4320" w:hanging="360"/>
+      </w:pPr>
+      <w:rPr>
+        <w:rFonts w:ascii="Wingdings" w:hAnsi="Wingdings" w:hint="default"/>
+      </w:rPr>
+    </w:lvl>
+    <w:lvl w:ilvl="6" w:tplc="08090001" w:tentative="1">
+      <w:start w:val="1"/>
+      <w:numFmt w:val="bullet"/>
+      <w:lvlText w:val=""/>
+      <w:lvlJc w:val="left"/>
+      <w:pPr>
+        <w:ind w:left="5040" w:hanging="360"/>
+      </w:pPr>
+      <w:rPr>
+        <w:rFonts w:ascii="Symbol" w:hAnsi="Symbol" w:hint="default"/>
+      </w:rPr>
+    </w:lvl>
+    <w:lvl w:ilvl="7" w:tplc="08090003" w:tentative="1">
+      <w:start w:val="1"/>
+      <w:numFmt w:val="bullet"/>
+      <w:lvlText w:val="o"/>
+      <w:lvlJc w:val="left"/>
+      <w:pPr>
+        <w:ind w:left="5760" w:hanging="360"/>
+      </w:pPr>
+      <w:rPr>
+        <w:rFonts w:ascii="Courier New" w:hAnsi="Courier New" w:cs="Courier New" w:hint="default"/>
+      </w:rPr>
+    </w:lvl>
+    <w:lvl w:ilvl="8" w:tplc="08090005" w:tentative="1">
+      <w:start w:val="1"/>
+      <w:numFmt w:val="bullet"/>
+      <w:lvlText w:val=""/>
+      <w:lvlJc w:val="left"/>
+      <w:pPr>
+        <w:ind w:left="6480" w:hanging="360"/>
+      </w:pPr>
+      <w:rPr>
+        <w:rFonts w:ascii="Wingdings" w:hAnsi="Wingdings" w:hint="default"/>
+      </w:rPr>
+    </w:lvl>
+  </w:abstractNum>
+  <w:abstractNum w:abstractNumId="3" w15:restartNumberingAfterBreak="0">
     <w:nsid w:val="2AD31CA0"/>
     <w:multiLevelType w:val="hybridMultilevel"/>
     <w:tmpl w:val="FF228746"/>
@@ -5711,7 +7012,7 @@
       </w:pPr>
     </w:lvl>
   </w:abstractNum>
-  <w:abstractNum w:abstractNumId="2" w15:restartNumberingAfterBreak="0">
+  <w:abstractNum w:abstractNumId="4" w15:restartNumberingAfterBreak="0">
     <w:nsid w:val="461D1B09"/>
     <w:multiLevelType w:val="hybridMultilevel"/>
     <w:tmpl w:val="75EA1274"/>
@@ -5824,7 +7125,7 @@
       </w:rPr>
     </w:lvl>
   </w:abstractNum>
-  <w:abstractNum w:abstractNumId="3" w15:restartNumberingAfterBreak="0">
+  <w:abstractNum w:abstractNumId="5" w15:restartNumberingAfterBreak="0">
     <w:nsid w:val="485827BB"/>
     <w:multiLevelType w:val="multilevel"/>
     <w:tmpl w:val="9B8A87F6"/>
@@ -5945,7 +7246,7 @@
       </w:rPr>
     </w:lvl>
   </w:abstractNum>
-  <w:abstractNum w:abstractNumId="4" w15:restartNumberingAfterBreak="0">
+  <w:abstractNum w:abstractNumId="6" w15:restartNumberingAfterBreak="0">
     <w:nsid w:val="4E206BF5"/>
     <w:multiLevelType w:val="hybridMultilevel"/>
     <w:tmpl w:val="F7283FCE"/>
@@ -6058,7 +7359,119 @@
       </w:rPr>
     </w:lvl>
   </w:abstractNum>
-  <w:abstractNum w:abstractNumId="5" w15:restartNumberingAfterBreak="0">
+  <w:abstractNum w:abstractNumId="7" w15:restartNumberingAfterBreak="0">
+    <w:nsid w:val="4F8C030E"/>
+    <w:multiLevelType w:val="hybridMultilevel"/>
+    <w:tmpl w:val="C5B07B14"/>
+    <w:lvl w:ilvl="0" w:tplc="5318414C">
+      <w:numFmt w:val="bullet"/>
+      <w:lvlText w:val="-"/>
+      <w:lvlJc w:val="left"/>
+      <w:pPr>
+        <w:ind w:left="720" w:hanging="360"/>
+      </w:pPr>
+      <w:rPr>
+        <w:rFonts w:ascii="Times New Roman" w:eastAsia="Times New Roman" w:hAnsi="Times New Roman" w:cs="Times New Roman" w:hint="default"/>
+      </w:rPr>
+    </w:lvl>
+    <w:lvl w:ilvl="1" w:tplc="08090003" w:tentative="1">
+      <w:start w:val="1"/>
+      <w:numFmt w:val="bullet"/>
+      <w:lvlText w:val="o"/>
+      <w:lvlJc w:val="left"/>
+      <w:pPr>
+        <w:ind w:left="1440" w:hanging="360"/>
+      </w:pPr>
+      <w:rPr>
+        <w:rFonts w:ascii="Courier New" w:hAnsi="Courier New" w:cs="Courier New" w:hint="default"/>
+      </w:rPr>
+    </w:lvl>
+    <w:lvl w:ilvl="2" w:tplc="08090005" w:tentative="1">
+      <w:start w:val="1"/>
+      <w:numFmt w:val="bullet"/>
+      <w:lvlText w:val=""/>
+      <w:lvlJc w:val="left"/>
+      <w:pPr>
+        <w:ind w:left="2160" w:hanging="360"/>
+      </w:pPr>
+      <w:rPr>
+        <w:rFonts w:ascii="Wingdings" w:hAnsi="Wingdings" w:hint="default"/>
+      </w:rPr>
+    </w:lvl>
+    <w:lvl w:ilvl="3" w:tplc="08090001" w:tentative="1">
+      <w:start w:val="1"/>
+      <w:numFmt w:val="bullet"/>
+      <w:lvlText w:val=""/>
+      <w:lvlJc w:val="left"/>
+      <w:pPr>
+        <w:ind w:left="2880" w:hanging="360"/>
+      </w:pPr>
+      <w:rPr>
+        <w:rFonts w:ascii="Symbol" w:hAnsi="Symbol" w:hint="default"/>
+      </w:rPr>
+    </w:lvl>
+    <w:lvl w:ilvl="4" w:tplc="08090003" w:tentative="1">
+      <w:start w:val="1"/>
+      <w:numFmt w:val="bullet"/>
+      <w:lvlText w:val="o"/>
+      <w:lvlJc w:val="left"/>
+      <w:pPr>
+        <w:ind w:left="3600" w:hanging="360"/>
+      </w:pPr>
+      <w:rPr>
+        <w:rFonts w:ascii="Courier New" w:hAnsi="Courier New" w:cs="Courier New" w:hint="default"/>
+      </w:rPr>
+    </w:lvl>
+    <w:lvl w:ilvl="5" w:tplc="08090005" w:tentative="1">
+      <w:start w:val="1"/>
+      <w:numFmt w:val="bullet"/>
+      <w:lvlText w:val=""/>
+      <w:lvlJc w:val="left"/>
+      <w:pPr>
+        <w:ind w:left="4320" w:hanging="360"/>
+      </w:pPr>
+      <w:rPr>
+        <w:rFonts w:ascii="Wingdings" w:hAnsi="Wingdings" w:hint="default"/>
+      </w:rPr>
+    </w:lvl>
+    <w:lvl w:ilvl="6" w:tplc="08090001" w:tentative="1">
+      <w:start w:val="1"/>
+      <w:numFmt w:val="bullet"/>
+      <w:lvlText w:val=""/>
+      <w:lvlJc w:val="left"/>
+      <w:pPr>
+        <w:ind w:left="5040" w:hanging="360"/>
+      </w:pPr>
+      <w:rPr>
+        <w:rFonts w:ascii="Symbol" w:hAnsi="Symbol" w:hint="default"/>
+      </w:rPr>
+    </w:lvl>
+    <w:lvl w:ilvl="7" w:tplc="08090003" w:tentative="1">
+      <w:start w:val="1"/>
+      <w:numFmt w:val="bullet"/>
+      <w:lvlText w:val="o"/>
+      <w:lvlJc w:val="left"/>
+      <w:pPr>
+        <w:ind w:left="5760" w:hanging="360"/>
+      </w:pPr>
+      <w:rPr>
+        <w:rFonts w:ascii="Courier New" w:hAnsi="Courier New" w:cs="Courier New" w:hint="default"/>
+      </w:rPr>
+    </w:lvl>
+    <w:lvl w:ilvl="8" w:tplc="08090005" w:tentative="1">
+      <w:start w:val="1"/>
+      <w:numFmt w:val="bullet"/>
+      <w:lvlText w:val=""/>
+      <w:lvlJc w:val="left"/>
+      <w:pPr>
+        <w:ind w:left="6480" w:hanging="360"/>
+      </w:pPr>
+      <w:rPr>
+        <w:rFonts w:ascii="Wingdings" w:hAnsi="Wingdings" w:hint="default"/>
+      </w:rPr>
+    </w:lvl>
+  </w:abstractNum>
+  <w:abstractNum w:abstractNumId="8" w15:restartNumberingAfterBreak="0">
     <w:nsid w:val="54AF01A2"/>
     <w:multiLevelType w:val="hybridMultilevel"/>
     <w:tmpl w:val="BDF4D952"/>
@@ -6171,7 +7584,7 @@
       </w:rPr>
     </w:lvl>
   </w:abstractNum>
-  <w:abstractNum w:abstractNumId="6" w15:restartNumberingAfterBreak="0">
+  <w:abstractNum w:abstractNumId="9" w15:restartNumberingAfterBreak="0">
     <w:nsid w:val="5A943831"/>
     <w:multiLevelType w:val="hybridMultilevel"/>
     <w:tmpl w:val="7A7A33FE"/>
@@ -6260,7 +7673,7 @@
       </w:pPr>
     </w:lvl>
   </w:abstractNum>
-  <w:abstractNum w:abstractNumId="7" w15:restartNumberingAfterBreak="0">
+  <w:abstractNum w:abstractNumId="10" w15:restartNumberingAfterBreak="0">
     <w:nsid w:val="66313FE9"/>
     <w:multiLevelType w:val="hybridMultilevel"/>
     <w:tmpl w:val="B90A50E0"/>
@@ -6350,28 +7763,37 @@
     </w:lvl>
   </w:abstractNum>
   <w:num w:numId="1">
+    <w:abstractNumId w:val="9"/>
+  </w:num>
+  <w:num w:numId="2">
+    <w:abstractNumId w:val="5"/>
+  </w:num>
+  <w:num w:numId="3">
     <w:abstractNumId w:val="6"/>
   </w:num>
-  <w:num w:numId="2">
+  <w:num w:numId="4">
+    <w:abstractNumId w:val="4"/>
+  </w:num>
+  <w:num w:numId="5">
+    <w:abstractNumId w:val="8"/>
+  </w:num>
+  <w:num w:numId="6">
+    <w:abstractNumId w:val="1"/>
+  </w:num>
+  <w:num w:numId="7">
+    <w:abstractNumId w:val="10"/>
+  </w:num>
+  <w:num w:numId="8">
     <w:abstractNumId w:val="3"/>
   </w:num>
-  <w:num w:numId="3">
-    <w:abstractNumId w:val="4"/>
+  <w:num w:numId="9">
+    <w:abstractNumId w:val="0"/>
   </w:num>
-  <w:num w:numId="4">
+  <w:num w:numId="10">
     <w:abstractNumId w:val="2"/>
   </w:num>
-  <w:num w:numId="5">
-    <w:abstractNumId w:val="5"/>
-  </w:num>
-  <w:num w:numId="6">
-    <w:abstractNumId w:val="0"/>
-  </w:num>
-  <w:num w:numId="7">
+  <w:num w:numId="11">
     <w:abstractNumId w:val="7"/>
-  </w:num>
-  <w:num w:numId="8">
-    <w:abstractNumId w:val="1"/>
   </w:num>
 </w:numbering>
 </file>
@@ -7205,7 +8627,7 @@
 </file>
 
 <file path=customXml/itemProps1.xml><?xml version="1.0" encoding="utf-8"?>
-<ds:datastoreItem xmlns:ds="http://schemas.openxmlformats.org/officeDocument/2006/customXml" ds:itemID="{916ADF00-1E28-484A-A6A0-C3E1AB8C06FB}">
+<ds:datastoreItem xmlns:ds="http://schemas.openxmlformats.org/officeDocument/2006/customXml" ds:itemID="{2D07DCEA-F0FD-394F-91CD-1978916C284E}">
   <ds:schemaRefs>
     <ds:schemaRef ds:uri="http://schemas.openxmlformats.org/officeDocument/2006/bibliography"/>
   </ds:schemaRefs>

</xml_diff>